<commit_message>
more udpates to web portal design
</commit_message>
<xml_diff>
--- a/documents/design/webportal/Web Portal Design v2.docx
+++ b/documents/design/webportal/Web Portal Design v2.docx
@@ -73,7 +73,7 @@
           <w:r>
             <w:fldChar w:fldCharType="separate"/>
           </w:r>
-          <w:hyperlink w:anchor="_Toc329353475" w:history="1">
+          <w:hyperlink w:anchor="_Toc329439427" w:history="1">
             <w:r>
               <w:rPr>
                 <w:rStyle w:val="Hyperlink"/>
@@ -100,7 +100,7 @@
                 <w:noProof/>
                 <w:webHidden/>
               </w:rPr>
-              <w:instrText xml:space="preserve"> PAGEREF _Toc329353475 \h </w:instrText>
+              <w:instrText xml:space="preserve"> PAGEREF _Toc329439427 \h </w:instrText>
             </w:r>
             <w:r>
               <w:rPr>
@@ -142,7 +142,7 @@
               <w:noProof/>
             </w:rPr>
           </w:pPr>
-          <w:hyperlink w:anchor="_Toc329353476" w:history="1">
+          <w:hyperlink w:anchor="_Toc329439428" w:history="1">
             <w:r>
               <w:rPr>
                 <w:rStyle w:val="Hyperlink"/>
@@ -169,7 +169,7 @@
                 <w:noProof/>
                 <w:webHidden/>
               </w:rPr>
-              <w:instrText xml:space="preserve"> PAGEREF _Toc329353476 \h </w:instrText>
+              <w:instrText xml:space="preserve"> PAGEREF _Toc329439428 \h </w:instrText>
             </w:r>
             <w:r>
               <w:rPr>
@@ -211,7 +211,7 @@
               <w:noProof/>
             </w:rPr>
           </w:pPr>
-          <w:hyperlink w:anchor="_Toc329353477" w:history="1">
+          <w:hyperlink w:anchor="_Toc329439429" w:history="1">
             <w:r>
               <w:rPr>
                 <w:rStyle w:val="Hyperlink"/>
@@ -238,7 +238,7 @@
                 <w:noProof/>
                 <w:webHidden/>
               </w:rPr>
-              <w:instrText xml:space="preserve"> PAGEREF _Toc329353477 \h </w:instrText>
+              <w:instrText xml:space="preserve"> PAGEREF _Toc329439429 \h </w:instrText>
             </w:r>
             <w:r>
               <w:rPr>
@@ -280,7 +280,7 @@
               <w:noProof/>
             </w:rPr>
           </w:pPr>
-          <w:hyperlink w:anchor="_Toc329353478" w:history="1">
+          <w:hyperlink w:anchor="_Toc329439430" w:history="1">
             <w:r>
               <w:rPr>
                 <w:rStyle w:val="Hyperlink"/>
@@ -307,7 +307,7 @@
                 <w:noProof/>
                 <w:webHidden/>
               </w:rPr>
-              <w:instrText xml:space="preserve"> PAGEREF _Toc329353478 \h </w:instrText>
+              <w:instrText xml:space="preserve"> PAGEREF _Toc329439430 \h </w:instrText>
             </w:r>
             <w:r>
               <w:rPr>
@@ -349,7 +349,7 @@
               <w:noProof/>
             </w:rPr>
           </w:pPr>
-          <w:hyperlink w:anchor="_Toc329353479" w:history="1">
+          <w:hyperlink w:anchor="_Toc329439431" w:history="1">
             <w:r>
               <w:rPr>
                 <w:rStyle w:val="Hyperlink"/>
@@ -376,7 +376,7 @@
                 <w:noProof/>
                 <w:webHidden/>
               </w:rPr>
-              <w:instrText xml:space="preserve"> PAGEREF _Toc329353479 \h </w:instrText>
+              <w:instrText xml:space="preserve"> PAGEREF _Toc329439431 \h </w:instrText>
             </w:r>
             <w:r>
               <w:rPr>
@@ -418,7 +418,7 @@
               <w:noProof/>
             </w:rPr>
           </w:pPr>
-          <w:hyperlink w:anchor="_Toc329353480" w:history="1">
+          <w:hyperlink w:anchor="_Toc329439432" w:history="1">
             <w:r>
               <w:rPr>
                 <w:rStyle w:val="Hyperlink"/>
@@ -445,7 +445,7 @@
                 <w:noProof/>
                 <w:webHidden/>
               </w:rPr>
-              <w:instrText xml:space="preserve"> PAGEREF _Toc329353480 \h </w:instrText>
+              <w:instrText xml:space="preserve"> PAGEREF _Toc329439432 \h </w:instrText>
             </w:r>
             <w:r>
               <w:rPr>
@@ -487,7 +487,7 @@
               <w:noProof/>
             </w:rPr>
           </w:pPr>
-          <w:hyperlink w:anchor="_Toc329353481" w:history="1">
+          <w:hyperlink w:anchor="_Toc329439433" w:history="1">
             <w:r>
               <w:rPr>
                 <w:rStyle w:val="Hyperlink"/>
@@ -514,7 +514,7 @@
                 <w:noProof/>
                 <w:webHidden/>
               </w:rPr>
-              <w:instrText xml:space="preserve"> PAGEREF _Toc329353481 \h </w:instrText>
+              <w:instrText xml:space="preserve"> PAGEREF _Toc329439433 \h </w:instrText>
             </w:r>
             <w:r>
               <w:rPr>
@@ -556,7 +556,7 @@
               <w:noProof/>
             </w:rPr>
           </w:pPr>
-          <w:hyperlink w:anchor="_Toc329353482" w:history="1">
+          <w:hyperlink w:anchor="_Toc329439434" w:history="1">
             <w:r>
               <w:rPr>
                 <w:rStyle w:val="Hyperlink"/>
@@ -583,7 +583,7 @@
                 <w:noProof/>
                 <w:webHidden/>
               </w:rPr>
-              <w:instrText xml:space="preserve"> PAGEREF _Toc329353482 \h </w:instrText>
+              <w:instrText xml:space="preserve"> PAGEREF _Toc329439434 \h </w:instrText>
             </w:r>
             <w:r>
               <w:rPr>
@@ -625,7 +625,7 @@
               <w:noProof/>
             </w:rPr>
           </w:pPr>
-          <w:hyperlink w:anchor="_Toc329353483" w:history="1">
+          <w:hyperlink w:anchor="_Toc329439435" w:history="1">
             <w:r>
               <w:rPr>
                 <w:rStyle w:val="Hyperlink"/>
@@ -652,7 +652,7 @@
                 <w:noProof/>
                 <w:webHidden/>
               </w:rPr>
-              <w:instrText xml:space="preserve"> PAGEREF _Toc329353483 \h </w:instrText>
+              <w:instrText xml:space="preserve"> PAGEREF _Toc329439435 \h </w:instrText>
             </w:r>
             <w:r>
               <w:rPr>
@@ -694,7 +694,7 @@
               <w:noProof/>
             </w:rPr>
           </w:pPr>
-          <w:hyperlink w:anchor="_Toc329353484" w:history="1">
+          <w:hyperlink w:anchor="_Toc329439436" w:history="1">
             <w:r>
               <w:rPr>
                 <w:rStyle w:val="Hyperlink"/>
@@ -721,7 +721,7 @@
                 <w:noProof/>
                 <w:webHidden/>
               </w:rPr>
-              <w:instrText xml:space="preserve"> PAGEREF _Toc329353484 \h </w:instrText>
+              <w:instrText xml:space="preserve"> PAGEREF _Toc329439436 \h </w:instrText>
             </w:r>
             <w:r>
               <w:rPr>
@@ -763,7 +763,7 @@
               <w:noProof/>
             </w:rPr>
           </w:pPr>
-          <w:hyperlink w:anchor="_Toc329353485" w:history="1">
+          <w:hyperlink w:anchor="_Toc329439437" w:history="1">
             <w:r>
               <w:rPr>
                 <w:rStyle w:val="Hyperlink"/>
@@ -790,7 +790,7 @@
                 <w:noProof/>
                 <w:webHidden/>
               </w:rPr>
-              <w:instrText xml:space="preserve"> PAGEREF _Toc329353485 \h </w:instrText>
+              <w:instrText xml:space="preserve"> PAGEREF _Toc329439437 \h </w:instrText>
             </w:r>
             <w:r>
               <w:rPr>
@@ -832,7 +832,7 @@
               <w:noProof/>
             </w:rPr>
           </w:pPr>
-          <w:hyperlink w:anchor="_Toc329353486" w:history="1">
+          <w:hyperlink w:anchor="_Toc329439438" w:history="1">
             <w:r>
               <w:rPr>
                 <w:rStyle w:val="Hyperlink"/>
@@ -859,7 +859,7 @@
                 <w:noProof/>
                 <w:webHidden/>
               </w:rPr>
-              <w:instrText xml:space="preserve"> PAGEREF _Toc329353486 \h </w:instrText>
+              <w:instrText xml:space="preserve"> PAGEREF _Toc329439438 \h </w:instrText>
             </w:r>
             <w:r>
               <w:rPr>
@@ -901,7 +901,7 @@
               <w:noProof/>
             </w:rPr>
           </w:pPr>
-          <w:hyperlink w:anchor="_Toc329353487" w:history="1">
+          <w:hyperlink w:anchor="_Toc329439439" w:history="1">
             <w:r>
               <w:rPr>
                 <w:rStyle w:val="Hyperlink"/>
@@ -928,7 +928,7 @@
                 <w:noProof/>
                 <w:webHidden/>
               </w:rPr>
-              <w:instrText xml:space="preserve"> PAGEREF _Toc329353487 \h </w:instrText>
+              <w:instrText xml:space="preserve"> PAGEREF _Toc329439439 \h </w:instrText>
             </w:r>
             <w:r>
               <w:rPr>
@@ -970,7 +970,7 @@
               <w:noProof/>
             </w:rPr>
           </w:pPr>
-          <w:hyperlink w:anchor="_Toc329353488" w:history="1">
+          <w:hyperlink w:anchor="_Toc329439440" w:history="1">
             <w:r>
               <w:rPr>
                 <w:rStyle w:val="Hyperlink"/>
@@ -997,7 +997,7 @@
                 <w:noProof/>
                 <w:webHidden/>
               </w:rPr>
-              <w:instrText xml:space="preserve"> PAGEREF _Toc329353488 \h </w:instrText>
+              <w:instrText xml:space="preserve"> PAGEREF _Toc329439440 \h </w:instrText>
             </w:r>
             <w:r>
               <w:rPr>
@@ -1039,7 +1039,7 @@
               <w:noProof/>
             </w:rPr>
           </w:pPr>
-          <w:hyperlink w:anchor="_Toc329353489" w:history="1">
+          <w:hyperlink w:anchor="_Toc329439441" w:history="1">
             <w:r>
               <w:rPr>
                 <w:rStyle w:val="Hyperlink"/>
@@ -1066,7 +1066,7 @@
                 <w:noProof/>
                 <w:webHidden/>
               </w:rPr>
-              <w:instrText xml:space="preserve"> PAGEREF _Toc329353489 \h </w:instrText>
+              <w:instrText xml:space="preserve"> PAGEREF _Toc329439441 \h </w:instrText>
             </w:r>
             <w:r>
               <w:rPr>
@@ -1108,13 +1108,13 @@
               <w:noProof/>
             </w:rPr>
           </w:pPr>
-          <w:hyperlink w:anchor="_Toc329353490" w:history="1">
+          <w:hyperlink w:anchor="_Toc329439442" w:history="1">
             <w:r>
               <w:rPr>
                 <w:rStyle w:val="Hyperlink"/>
                 <w:noProof/>
               </w:rPr>
-              <w:t>Contacts</w:t>
+              <w:t>Web Links</w:t>
             </w:r>
             <w:r>
               <w:rPr>
@@ -1135,7 +1135,7 @@
                 <w:noProof/>
                 <w:webHidden/>
               </w:rPr>
-              <w:instrText xml:space="preserve"> PAGEREF _Toc329353490 \h </w:instrText>
+              <w:instrText xml:space="preserve"> PAGEREF _Toc329439442 \h </w:instrText>
             </w:r>
             <w:r>
               <w:rPr>
@@ -1155,7 +1155,7 @@
                 <w:noProof/>
                 <w:webHidden/>
               </w:rPr>
-              <w:t>10</w:t>
+              <w:t>9</w:t>
             </w:r>
             <w:r>
               <w:rPr>
@@ -1177,13 +1177,13 @@
               <w:noProof/>
             </w:rPr>
           </w:pPr>
-          <w:hyperlink w:anchor="_Toc329353491" w:history="1">
+          <w:hyperlink w:anchor="_Toc329439443" w:history="1">
             <w:r>
               <w:rPr>
                 <w:rStyle w:val="Hyperlink"/>
                 <w:noProof/>
               </w:rPr>
-              <w:t>Locations</w:t>
+              <w:t>Contacts</w:t>
             </w:r>
             <w:r>
               <w:rPr>
@@ -1204,7 +1204,7 @@
                 <w:noProof/>
                 <w:webHidden/>
               </w:rPr>
-              <w:instrText xml:space="preserve"> PAGEREF _Toc329353491 \h </w:instrText>
+              <w:instrText xml:space="preserve"> PAGEREF _Toc329439443 \h </w:instrText>
             </w:r>
             <w:r>
               <w:rPr>
@@ -1246,13 +1246,13 @@
               <w:noProof/>
             </w:rPr>
           </w:pPr>
-          <w:hyperlink w:anchor="_Toc329353492" w:history="1">
+          <w:hyperlink w:anchor="_Toc329439444" w:history="1">
             <w:r>
               <w:rPr>
                 <w:rStyle w:val="Hyperlink"/>
                 <w:noProof/>
               </w:rPr>
-              <w:t>Web Links</w:t>
+              <w:t>Locations</w:t>
             </w:r>
             <w:r>
               <w:rPr>
@@ -1273,7 +1273,7 @@
                 <w:noProof/>
                 <w:webHidden/>
               </w:rPr>
-              <w:instrText xml:space="preserve"> PAGEREF _Toc329353492 \h </w:instrText>
+              <w:instrText xml:space="preserve"> PAGEREF _Toc329439444 \h </w:instrText>
             </w:r>
             <w:r>
               <w:rPr>
@@ -1315,7 +1315,7 @@
               <w:noProof/>
             </w:rPr>
           </w:pPr>
-          <w:hyperlink w:anchor="_Toc329353493" w:history="1">
+          <w:hyperlink w:anchor="_Toc329439445" w:history="1">
             <w:r>
               <w:rPr>
                 <w:rStyle w:val="Hyperlink"/>
@@ -1342,7 +1342,7 @@
                 <w:noProof/>
                 <w:webHidden/>
               </w:rPr>
-              <w:instrText xml:space="preserve"> PAGEREF _Toc329353493 \h </w:instrText>
+              <w:instrText xml:space="preserve"> PAGEREF _Toc329439445 \h </w:instrText>
             </w:r>
             <w:r>
               <w:rPr>
@@ -1362,7 +1362,7 @@
                 <w:noProof/>
                 <w:webHidden/>
               </w:rPr>
-              <w:t>10</w:t>
+              <w:t>11</w:t>
             </w:r>
             <w:r>
               <w:rPr>
@@ -1384,7 +1384,7 @@
               <w:noProof/>
             </w:rPr>
           </w:pPr>
-          <w:hyperlink w:anchor="_Toc329353494" w:history="1">
+          <w:hyperlink w:anchor="_Toc329439446" w:history="1">
             <w:r>
               <w:rPr>
                 <w:rStyle w:val="Hyperlink"/>
@@ -1411,7 +1411,7 @@
                 <w:noProof/>
                 <w:webHidden/>
               </w:rPr>
-              <w:instrText xml:space="preserve"> PAGEREF _Toc329353494 \h </w:instrText>
+              <w:instrText xml:space="preserve"> PAGEREF _Toc329439446 \h </w:instrText>
             </w:r>
             <w:r>
               <w:rPr>
@@ -1431,7 +1431,7 @@
                 <w:noProof/>
                 <w:webHidden/>
               </w:rPr>
-              <w:t>10</w:t>
+              <w:t>11</w:t>
             </w:r>
             <w:r>
               <w:rPr>
@@ -1453,7 +1453,7 @@
               <w:noProof/>
             </w:rPr>
           </w:pPr>
-          <w:hyperlink w:anchor="_Toc329353495" w:history="1">
+          <w:hyperlink w:anchor="_Toc329439447" w:history="1">
             <w:r>
               <w:rPr>
                 <w:rStyle w:val="Hyperlink"/>
@@ -1480,7 +1480,7 @@
                 <w:noProof/>
                 <w:webHidden/>
               </w:rPr>
-              <w:instrText xml:space="preserve"> PAGEREF _Toc329353495 \h </w:instrText>
+              <w:instrText xml:space="preserve"> PAGEREF _Toc329439447 \h </w:instrText>
             </w:r>
             <w:r>
               <w:rPr>
@@ -1500,7 +1500,7 @@
                 <w:noProof/>
                 <w:webHidden/>
               </w:rPr>
-              <w:t>10</w:t>
+              <w:t>11</w:t>
             </w:r>
             <w:r>
               <w:rPr>
@@ -1522,7 +1522,7 @@
               <w:noProof/>
             </w:rPr>
           </w:pPr>
-          <w:hyperlink w:anchor="_Toc329353496" w:history="1">
+          <w:hyperlink w:anchor="_Toc329439448" w:history="1">
             <w:r>
               <w:rPr>
                 <w:rStyle w:val="Hyperlink"/>
@@ -1549,7 +1549,7 @@
                 <w:noProof/>
                 <w:webHidden/>
               </w:rPr>
-              <w:instrText xml:space="preserve"> PAGEREF _Toc329353496 \h </w:instrText>
+              <w:instrText xml:space="preserve"> PAGEREF _Toc329439448 \h </w:instrText>
             </w:r>
             <w:r>
               <w:rPr>
@@ -1569,7 +1569,7 @@
                 <w:noProof/>
                 <w:webHidden/>
               </w:rPr>
-              <w:t>10</w:t>
+              <w:t>12</w:t>
             </w:r>
             <w:r>
               <w:rPr>
@@ -1591,13 +1591,13 @@
               <w:noProof/>
             </w:rPr>
           </w:pPr>
-          <w:hyperlink w:anchor="_Toc329353497" w:history="1">
+          <w:hyperlink w:anchor="_Toc329439449" w:history="1">
             <w:r>
               <w:rPr>
                 <w:rStyle w:val="Hyperlink"/>
                 <w:noProof/>
               </w:rPr>
-              <w:t>Task Lists</w:t>
+              <w:t>Task Lists and Tasks</w:t>
             </w:r>
             <w:r>
               <w:rPr>
@@ -1618,7 +1618,7 @@
                 <w:noProof/>
                 <w:webHidden/>
               </w:rPr>
-              <w:instrText xml:space="preserve"> PAGEREF _Toc329353497 \h </w:instrText>
+              <w:instrText xml:space="preserve"> PAGEREF _Toc329439449 \h </w:instrText>
             </w:r>
             <w:r>
               <w:rPr>
@@ -1638,7 +1638,7 @@
                 <w:noProof/>
                 <w:webHidden/>
               </w:rPr>
-              <w:t>10</w:t>
+              <w:t>12</w:t>
             </w:r>
             <w:r>
               <w:rPr>
@@ -1660,13 +1660,13 @@
               <w:noProof/>
             </w:rPr>
           </w:pPr>
-          <w:hyperlink w:anchor="_Toc329353498" w:history="1">
+          <w:hyperlink w:anchor="_Toc329439450" w:history="1">
             <w:r>
               <w:rPr>
                 <w:rStyle w:val="Hyperlink"/>
                 <w:noProof/>
               </w:rPr>
-              <w:t>Tasks</w:t>
+              <w:t>Contacts</w:t>
             </w:r>
             <w:r>
               <w:rPr>
@@ -1687,7 +1687,7 @@
                 <w:noProof/>
                 <w:webHidden/>
               </w:rPr>
-              <w:instrText xml:space="preserve"> PAGEREF _Toc329353498 \h </w:instrText>
+              <w:instrText xml:space="preserve"> PAGEREF _Toc329439450 \h </w:instrText>
             </w:r>
             <w:r>
               <w:rPr>
@@ -1707,7 +1707,76 @@
                 <w:noProof/>
                 <w:webHidden/>
               </w:rPr>
-              <w:t>10</w:t>
+              <w:t>12</w:t>
+            </w:r>
+            <w:r>
+              <w:rPr>
+                <w:noProof/>
+                <w:webHidden/>
+              </w:rPr>
+              <w:fldChar w:fldCharType="end"/>
+            </w:r>
+          </w:hyperlink>
+        </w:p>
+        <w:p>
+          <w:pPr>
+            <w:pStyle w:val="TOC2"/>
+            <w:tabs>
+              <w:tab w:val="right" w:leader="dot" w:pos="9350"/>
+            </w:tabs>
+            <w:rPr>
+              <w:rFonts w:eastAsiaTheme="minorEastAsia"/>
+              <w:noProof/>
+            </w:rPr>
+          </w:pPr>
+          <w:hyperlink w:anchor="_Toc329439451" w:history="1">
+            <w:r>
+              <w:rPr>
+                <w:rStyle w:val="Hyperlink"/>
+                <w:noProof/>
+              </w:rPr>
+              <w:t>Facebook Integration</w:t>
+            </w:r>
+            <w:r>
+              <w:rPr>
+                <w:noProof/>
+                <w:webHidden/>
+              </w:rPr>
+              <w:tab/>
+            </w:r>
+            <w:r>
+              <w:rPr>
+                <w:noProof/>
+                <w:webHidden/>
+              </w:rPr>
+              <w:fldChar w:fldCharType="begin"/>
+            </w:r>
+            <w:r>
+              <w:rPr>
+                <w:noProof/>
+                <w:webHidden/>
+              </w:rPr>
+              <w:instrText xml:space="preserve"> PAGEREF _Toc329439451 \h </w:instrText>
+            </w:r>
+            <w:r>
+              <w:rPr>
+                <w:noProof/>
+                <w:webHidden/>
+              </w:rPr>
+            </w:r>
+            <w:r>
+              <w:rPr>
+                <w:noProof/>
+                <w:webHidden/>
+              </w:rPr>
+              <w:fldChar w:fldCharType="separate"/>
+            </w:r>
+            <w:r>
+              <w:rPr>
+                <w:noProof/>
+                <w:webHidden/>
+              </w:rPr>
+              <w:t>13</w:t>
             </w:r>
             <w:r>
               <w:rPr>
@@ -1729,12 +1798,150 @@
               <w:noProof/>
             </w:rPr>
           </w:pPr>
-          <w:hyperlink w:anchor="_Toc329353499" w:history="1">
+          <w:hyperlink w:anchor="_Toc329439452" w:history="1">
             <w:r>
               <w:rPr>
                 <w:rStyle w:val="Hyperlink"/>
                 <w:noProof/>
               </w:rPr>
+              <w:t>Consent</w:t>
+            </w:r>
+            <w:r>
+              <w:rPr>
+                <w:noProof/>
+                <w:webHidden/>
+              </w:rPr>
+              <w:tab/>
+            </w:r>
+            <w:r>
+              <w:rPr>
+                <w:noProof/>
+                <w:webHidden/>
+              </w:rPr>
+              <w:fldChar w:fldCharType="begin"/>
+            </w:r>
+            <w:r>
+              <w:rPr>
+                <w:noProof/>
+                <w:webHidden/>
+              </w:rPr>
+              <w:instrText xml:space="preserve"> PAGEREF _Toc329439452 \h </w:instrText>
+            </w:r>
+            <w:r>
+              <w:rPr>
+                <w:noProof/>
+                <w:webHidden/>
+              </w:rPr>
+            </w:r>
+            <w:r>
+              <w:rPr>
+                <w:noProof/>
+                <w:webHidden/>
+              </w:rPr>
+              <w:fldChar w:fldCharType="separate"/>
+            </w:r>
+            <w:r>
+              <w:rPr>
+                <w:noProof/>
+                <w:webHidden/>
+              </w:rPr>
+              <w:t>13</w:t>
+            </w:r>
+            <w:r>
+              <w:rPr>
+                <w:noProof/>
+                <w:webHidden/>
+              </w:rPr>
+              <w:fldChar w:fldCharType="end"/>
+            </w:r>
+          </w:hyperlink>
+        </w:p>
+        <w:p>
+          <w:pPr>
+            <w:pStyle w:val="TOC3"/>
+            <w:tabs>
+              <w:tab w:val="right" w:leader="dot" w:pos="9350"/>
+            </w:tabs>
+            <w:rPr>
+              <w:rFonts w:eastAsiaTheme="minorEastAsia"/>
+              <w:noProof/>
+            </w:rPr>
+          </w:pPr>
+          <w:hyperlink w:anchor="_Toc329439453" w:history="1">
+            <w:r>
+              <w:rPr>
+                <w:rStyle w:val="Hyperlink"/>
+                <w:noProof/>
+              </w:rPr>
+              <w:t>User Profile</w:t>
+            </w:r>
+            <w:r>
+              <w:rPr>
+                <w:noProof/>
+                <w:webHidden/>
+              </w:rPr>
+              <w:tab/>
+            </w:r>
+            <w:r>
+              <w:rPr>
+                <w:noProof/>
+                <w:webHidden/>
+              </w:rPr>
+              <w:fldChar w:fldCharType="begin"/>
+            </w:r>
+            <w:r>
+              <w:rPr>
+                <w:noProof/>
+                <w:webHidden/>
+              </w:rPr>
+              <w:instrText xml:space="preserve"> PAGEREF _Toc329439453 \h </w:instrText>
+            </w:r>
+            <w:r>
+              <w:rPr>
+                <w:noProof/>
+                <w:webHidden/>
+              </w:rPr>
+            </w:r>
+            <w:r>
+              <w:rPr>
+                <w:noProof/>
+                <w:webHidden/>
+              </w:rPr>
+              <w:fldChar w:fldCharType="separate"/>
+            </w:r>
+            <w:r>
+              <w:rPr>
+                <w:noProof/>
+                <w:webHidden/>
+              </w:rPr>
+              <w:t>13</w:t>
+            </w:r>
+            <w:r>
+              <w:rPr>
+                <w:noProof/>
+                <w:webHidden/>
+              </w:rPr>
+              <w:fldChar w:fldCharType="end"/>
+            </w:r>
+          </w:hyperlink>
+        </w:p>
+        <w:p>
+          <w:pPr>
+            <w:pStyle w:val="TOC3"/>
+            <w:tabs>
+              <w:tab w:val="right" w:leader="dot" w:pos="9350"/>
+            </w:tabs>
+            <w:rPr>
+              <w:rFonts w:eastAsiaTheme="minorEastAsia"/>
+              <w:noProof/>
+            </w:rPr>
+          </w:pPr>
+          <w:hyperlink w:anchor="_Toc329439454" w:history="1">
+            <w:r>
+              <w:rPr>
+                <w:rStyle w:val="Hyperlink"/>
+                <w:noProof/>
+              </w:rPr>
               <w:t>Contacts</w:t>
             </w:r>
             <w:r>
@@ -1756,7 +1963,7 @@
                 <w:noProof/>
                 <w:webHidden/>
               </w:rPr>
-              <w:instrText xml:space="preserve"> PAGEREF _Toc329353499 \h </w:instrText>
+              <w:instrText xml:space="preserve"> PAGEREF _Toc329439454 \h </w:instrText>
             </w:r>
             <w:r>
               <w:rPr>
@@ -1776,7 +1983,7 @@
                 <w:noProof/>
                 <w:webHidden/>
               </w:rPr>
-              <w:t>10</w:t>
+              <w:t>13</w:t>
             </w:r>
             <w:r>
               <w:rPr>
@@ -1798,13 +2005,13 @@
               <w:noProof/>
             </w:rPr>
           </w:pPr>
-          <w:hyperlink w:anchor="_Toc329353500" w:history="1">
+          <w:hyperlink w:anchor="_Toc329439455" w:history="1">
             <w:r>
               <w:rPr>
                 <w:rStyle w:val="Hyperlink"/>
                 <w:noProof/>
               </w:rPr>
-              <w:t>Facebook Integration</w:t>
+              <w:t>User Profile</w:t>
             </w:r>
             <w:r>
               <w:rPr>
@@ -1825,7 +2032,7 @@
                 <w:noProof/>
                 <w:webHidden/>
               </w:rPr>
-              <w:instrText xml:space="preserve"> PAGEREF _Toc329353500 \h </w:instrText>
+              <w:instrText xml:space="preserve"> PAGEREF _Toc329439455 \h </w:instrText>
             </w:r>
             <w:r>
               <w:rPr>
@@ -1845,7 +2052,7 @@
                 <w:noProof/>
                 <w:webHidden/>
               </w:rPr>
-              <w:t>10</w:t>
+              <w:t>13</w:t>
             </w:r>
             <w:r>
               <w:rPr>
@@ -1867,13 +2074,13 @@
               <w:noProof/>
             </w:rPr>
           </w:pPr>
-          <w:hyperlink w:anchor="_Toc329353501" w:history="1">
+          <w:hyperlink w:anchor="_Toc329439456" w:history="1">
             <w:r>
               <w:rPr>
                 <w:rStyle w:val="Hyperlink"/>
                 <w:noProof/>
               </w:rPr>
-              <w:t>Consent</w:t>
+              <w:t>Settings</w:t>
             </w:r>
             <w:r>
               <w:rPr>
@@ -1894,7 +2101,7 @@
                 <w:noProof/>
                 <w:webHidden/>
               </w:rPr>
-              <w:instrText xml:space="preserve"> PAGEREF _Toc329353501 \h </w:instrText>
+              <w:instrText xml:space="preserve"> PAGEREF _Toc329439456 \h </w:instrText>
             </w:r>
             <w:r>
               <w:rPr>
@@ -1914,7 +2121,76 @@
                 <w:noProof/>
                 <w:webHidden/>
               </w:rPr>
-              <w:t>10</w:t>
+              <w:t>13</w:t>
+            </w:r>
+            <w:r>
+              <w:rPr>
+                <w:noProof/>
+                <w:webHidden/>
+              </w:rPr>
+              <w:fldChar w:fldCharType="end"/>
+            </w:r>
+          </w:hyperlink>
+        </w:p>
+        <w:p>
+          <w:pPr>
+            <w:pStyle w:val="TOC2"/>
+            <w:tabs>
+              <w:tab w:val="right" w:leader="dot" w:pos="9350"/>
+            </w:tabs>
+            <w:rPr>
+              <w:rFonts w:eastAsiaTheme="minorEastAsia"/>
+              <w:noProof/>
+            </w:rPr>
+          </w:pPr>
+          <w:hyperlink w:anchor="_Toc329439457" w:history="1">
+            <w:r>
+              <w:rPr>
+                <w:rStyle w:val="Hyperlink"/>
+                <w:noProof/>
+              </w:rPr>
+              <w:t>Activity Gallery</w:t>
+            </w:r>
+            <w:r>
+              <w:rPr>
+                <w:noProof/>
+                <w:webHidden/>
+              </w:rPr>
+              <w:tab/>
+            </w:r>
+            <w:r>
+              <w:rPr>
+                <w:noProof/>
+                <w:webHidden/>
+              </w:rPr>
+              <w:fldChar w:fldCharType="begin"/>
+            </w:r>
+            <w:r>
+              <w:rPr>
+                <w:noProof/>
+                <w:webHidden/>
+              </w:rPr>
+              <w:instrText xml:space="preserve"> PAGEREF _Toc329439457 \h </w:instrText>
+            </w:r>
+            <w:r>
+              <w:rPr>
+                <w:noProof/>
+                <w:webHidden/>
+              </w:rPr>
+            </w:r>
+            <w:r>
+              <w:rPr>
+                <w:noProof/>
+                <w:webHidden/>
+              </w:rPr>
+              <w:fldChar w:fldCharType="separate"/>
+            </w:r>
+            <w:r>
+              <w:rPr>
+                <w:noProof/>
+                <w:webHidden/>
+              </w:rPr>
+              <w:t>13</w:t>
             </w:r>
             <w:r>
               <w:rPr>
@@ -1936,13 +2212,13 @@
               <w:noProof/>
             </w:rPr>
           </w:pPr>
-          <w:hyperlink w:anchor="_Toc329353502" w:history="1">
+          <w:hyperlink w:anchor="_Toc329439458" w:history="1">
             <w:r>
               <w:rPr>
                 <w:rStyle w:val="Hyperlink"/>
                 <w:noProof/>
               </w:rPr>
-              <w:t>User Profile</w:t>
+              <w:t>Suggested Activities</w:t>
             </w:r>
             <w:r>
               <w:rPr>
@@ -1963,7 +2239,7 @@
                 <w:noProof/>
                 <w:webHidden/>
               </w:rPr>
-              <w:instrText xml:space="preserve"> PAGEREF _Toc329353502 \h </w:instrText>
+              <w:instrText xml:space="preserve"> PAGEREF _Toc329439458 \h </w:instrText>
             </w:r>
             <w:r>
               <w:rPr>
@@ -1983,76 +2259,7 @@
                 <w:noProof/>
                 <w:webHidden/>
               </w:rPr>
-              <w:t>10</w:t>
-            </w:r>
-            <w:r>
-              <w:rPr>
-                <w:noProof/>
-                <w:webHidden/>
-              </w:rPr>
-              <w:fldChar w:fldCharType="end"/>
-            </w:r>
-          </w:hyperlink>
-        </w:p>
-        <w:p>
-          <w:pPr>
-            <w:pStyle w:val="TOC3"/>
-            <w:tabs>
-              <w:tab w:val="right" w:leader="dot" w:pos="9350"/>
-            </w:tabs>
-            <w:rPr>
-              <w:rFonts w:eastAsiaTheme="minorEastAsia"/>
-              <w:noProof/>
-            </w:rPr>
-          </w:pPr>
-          <w:hyperlink w:anchor="_Toc329353503" w:history="1">
-            <w:r>
-              <w:rPr>
-                <w:rStyle w:val="Hyperlink"/>
-                <w:noProof/>
-              </w:rPr>
-              <w:t>Contacts</w:t>
-            </w:r>
-            <w:r>
-              <w:rPr>
-                <w:noProof/>
-                <w:webHidden/>
-              </w:rPr>
-              <w:tab/>
-            </w:r>
-            <w:r>
-              <w:rPr>
-                <w:noProof/>
-                <w:webHidden/>
-              </w:rPr>
-              <w:fldChar w:fldCharType="begin"/>
-            </w:r>
-            <w:r>
-              <w:rPr>
-                <w:noProof/>
-                <w:webHidden/>
-              </w:rPr>
-              <w:instrText xml:space="preserve"> PAGEREF _Toc329353503 \h </w:instrText>
-            </w:r>
-            <w:r>
-              <w:rPr>
-                <w:noProof/>
-                <w:webHidden/>
-              </w:rPr>
-            </w:r>
-            <w:r>
-              <w:rPr>
-                <w:noProof/>
-                <w:webHidden/>
-              </w:rPr>
-              <w:fldChar w:fldCharType="separate"/>
-            </w:r>
-            <w:r>
-              <w:rPr>
-                <w:noProof/>
-                <w:webHidden/>
-              </w:rPr>
-              <w:t>10</w:t>
+              <w:t>13</w:t>
             </w:r>
             <w:r>
               <w:rPr>
@@ -2074,13 +2281,13 @@
               <w:noProof/>
             </w:rPr>
           </w:pPr>
-          <w:hyperlink w:anchor="_Toc329353504" w:history="1">
+          <w:hyperlink w:anchor="_Toc329439459" w:history="1">
             <w:r>
               <w:rPr>
                 <w:rStyle w:val="Hyperlink"/>
                 <w:noProof/>
               </w:rPr>
-              <w:t>User Profile</w:t>
+              <w:t>Landing Page</w:t>
             </w:r>
             <w:r>
               <w:rPr>
@@ -2101,7 +2308,7 @@
                 <w:noProof/>
                 <w:webHidden/>
               </w:rPr>
-              <w:instrText xml:space="preserve"> PAGEREF _Toc329353504 \h </w:instrText>
+              <w:instrText xml:space="preserve"> PAGEREF _Toc329439459 \h </w:instrText>
             </w:r>
             <w:r>
               <w:rPr>
@@ -2121,76 +2328,7 @@
                 <w:noProof/>
                 <w:webHidden/>
               </w:rPr>
-              <w:t>10</w:t>
-            </w:r>
-            <w:r>
-              <w:rPr>
-                <w:noProof/>
-                <w:webHidden/>
-              </w:rPr>
-              <w:fldChar w:fldCharType="end"/>
-            </w:r>
-          </w:hyperlink>
-        </w:p>
-        <w:p>
-          <w:pPr>
-            <w:pStyle w:val="TOC3"/>
-            <w:tabs>
-              <w:tab w:val="right" w:leader="dot" w:pos="9350"/>
-            </w:tabs>
-            <w:rPr>
-              <w:rFonts w:eastAsiaTheme="minorEastAsia"/>
-              <w:noProof/>
-            </w:rPr>
-          </w:pPr>
-          <w:hyperlink w:anchor="_Toc329353505" w:history="1">
-            <w:r>
-              <w:rPr>
-                <w:rStyle w:val="Hyperlink"/>
-                <w:noProof/>
-              </w:rPr>
-              <w:t>Settings</w:t>
-            </w:r>
-            <w:r>
-              <w:rPr>
-                <w:noProof/>
-                <w:webHidden/>
-              </w:rPr>
-              <w:tab/>
-            </w:r>
-            <w:r>
-              <w:rPr>
-                <w:noProof/>
-                <w:webHidden/>
-              </w:rPr>
-              <w:fldChar w:fldCharType="begin"/>
-            </w:r>
-            <w:r>
-              <w:rPr>
-                <w:noProof/>
-                <w:webHidden/>
-              </w:rPr>
-              <w:instrText xml:space="preserve"> PAGEREF _Toc329353505 \h </w:instrText>
-            </w:r>
-            <w:r>
-              <w:rPr>
-                <w:noProof/>
-                <w:webHidden/>
-              </w:rPr>
-            </w:r>
-            <w:r>
-              <w:rPr>
-                <w:noProof/>
-                <w:webHidden/>
-              </w:rPr>
-              <w:fldChar w:fldCharType="separate"/>
-            </w:r>
-            <w:r>
-              <w:rPr>
-                <w:noProof/>
-                <w:webHidden/>
-              </w:rPr>
-              <w:t>10</w:t>
+              <w:t>13</w:t>
             </w:r>
             <w:r>
               <w:rPr>
@@ -2212,13 +2350,13 @@
               <w:noProof/>
             </w:rPr>
           </w:pPr>
-          <w:hyperlink w:anchor="_Toc329353506" w:history="1">
+          <w:hyperlink w:anchor="_Toc329439460" w:history="1">
             <w:r>
               <w:rPr>
                 <w:rStyle w:val="Hyperlink"/>
                 <w:noProof/>
               </w:rPr>
-              <w:t>Activity Gallery</w:t>
+              <w:t>User Registration &amp; Login</w:t>
             </w:r>
             <w:r>
               <w:rPr>
@@ -2239,7 +2377,7 @@
                 <w:noProof/>
                 <w:webHidden/>
               </w:rPr>
-              <w:instrText xml:space="preserve"> PAGEREF _Toc329353506 \h </w:instrText>
+              <w:instrText xml:space="preserve"> PAGEREF _Toc329439460 \h </w:instrText>
             </w:r>
             <w:r>
               <w:rPr>
@@ -2259,76 +2397,7 @@
                 <w:noProof/>
                 <w:webHidden/>
               </w:rPr>
-              <w:t>10</w:t>
-            </w:r>
-            <w:r>
-              <w:rPr>
-                <w:noProof/>
-                <w:webHidden/>
-              </w:rPr>
-              <w:fldChar w:fldCharType="end"/>
-            </w:r>
-          </w:hyperlink>
-        </w:p>
-        <w:p>
-          <w:pPr>
-            <w:pStyle w:val="TOC3"/>
-            <w:tabs>
-              <w:tab w:val="right" w:leader="dot" w:pos="9350"/>
-            </w:tabs>
-            <w:rPr>
-              <w:rFonts w:eastAsiaTheme="minorEastAsia"/>
-              <w:noProof/>
-            </w:rPr>
-          </w:pPr>
-          <w:hyperlink w:anchor="_Toc329353507" w:history="1">
-            <w:r>
-              <w:rPr>
-                <w:rStyle w:val="Hyperlink"/>
-                <w:noProof/>
-              </w:rPr>
-              <w:t>Suggested Activities</w:t>
-            </w:r>
-            <w:r>
-              <w:rPr>
-                <w:noProof/>
-                <w:webHidden/>
-              </w:rPr>
-              <w:tab/>
-            </w:r>
-            <w:r>
-              <w:rPr>
-                <w:noProof/>
-                <w:webHidden/>
-              </w:rPr>
-              <w:fldChar w:fldCharType="begin"/>
-            </w:r>
-            <w:r>
-              <w:rPr>
-                <w:noProof/>
-                <w:webHidden/>
-              </w:rPr>
-              <w:instrText xml:space="preserve"> PAGEREF _Toc329353507 \h </w:instrText>
-            </w:r>
-            <w:r>
-              <w:rPr>
-                <w:noProof/>
-                <w:webHidden/>
-              </w:rPr>
-            </w:r>
-            <w:r>
-              <w:rPr>
-                <w:noProof/>
-                <w:webHidden/>
-              </w:rPr>
-              <w:fldChar w:fldCharType="separate"/>
-            </w:r>
-            <w:r>
-              <w:rPr>
-                <w:noProof/>
-                <w:webHidden/>
-              </w:rPr>
-              <w:t>10</w:t>
+              <w:t>13</w:t>
             </w:r>
             <w:r>
               <w:rPr>
@@ -2350,13 +2419,13 @@
               <w:noProof/>
             </w:rPr>
           </w:pPr>
-          <w:hyperlink w:anchor="_Toc329353508" w:history="1">
+          <w:hyperlink w:anchor="_Toc329439461" w:history="1">
             <w:r>
               <w:rPr>
                 <w:rStyle w:val="Hyperlink"/>
                 <w:noProof/>
               </w:rPr>
-              <w:t>Landing Page</w:t>
+              <w:t>Help</w:t>
             </w:r>
             <w:r>
               <w:rPr>
@@ -2377,7 +2446,7 @@
                 <w:noProof/>
                 <w:webHidden/>
               </w:rPr>
-              <w:instrText xml:space="preserve"> PAGEREF _Toc329353508 \h </w:instrText>
+              <w:instrText xml:space="preserve"> PAGEREF _Toc329439461 \h </w:instrText>
             </w:r>
             <w:r>
               <w:rPr>
@@ -2397,7 +2466,7 @@
                 <w:noProof/>
                 <w:webHidden/>
               </w:rPr>
-              <w:t>10</w:t>
+              <w:t>13</w:t>
             </w:r>
             <w:r>
               <w:rPr>
@@ -2410,7 +2479,7 @@
         </w:p>
         <w:p>
           <w:pPr>
-            <w:pStyle w:val="TOC2"/>
+            <w:pStyle w:val="TOC1"/>
             <w:tabs>
               <w:tab w:val="right" w:leader="dot" w:pos="9350"/>
             </w:tabs>
@@ -2419,13 +2488,13 @@
               <w:noProof/>
             </w:rPr>
           </w:pPr>
-          <w:hyperlink w:anchor="_Toc329353509" w:history="1">
+          <w:hyperlink w:anchor="_Toc329439462" w:history="1">
             <w:r>
               <w:rPr>
                 <w:rStyle w:val="Hyperlink"/>
                 <w:noProof/>
               </w:rPr>
-              <w:t>User Registration &amp; Login</w:t>
+              <w:t>User Interface &amp; Interaction Design</w:t>
             </w:r>
             <w:r>
               <w:rPr>
@@ -2446,7 +2515,7 @@
                 <w:noProof/>
                 <w:webHidden/>
               </w:rPr>
-              <w:instrText xml:space="preserve"> PAGEREF _Toc329353509 \h </w:instrText>
+              <w:instrText xml:space="preserve"> PAGEREF _Toc329439462 \h </w:instrText>
             </w:r>
             <w:r>
               <w:rPr>
@@ -2466,7 +2535,7 @@
                 <w:noProof/>
                 <w:webHidden/>
               </w:rPr>
-              <w:t>10</w:t>
+              <w:t>14</w:t>
             </w:r>
             <w:r>
               <w:rPr>
@@ -2476,75 +2545,8 @@
               <w:fldChar w:fldCharType="end"/>
             </w:r>
           </w:hyperlink>
-        </w:p>
-        <w:p>
-          <w:pPr>
-            <w:pStyle w:val="TOC2"/>
-            <w:tabs>
-              <w:tab w:val="right" w:leader="dot" w:pos="9350"/>
-            </w:tabs>
-            <w:rPr>
-              <w:rFonts w:eastAsiaTheme="minorEastAsia"/>
-              <w:noProof/>
-            </w:rPr>
-          </w:pPr>
-          <w:hyperlink w:anchor="_Toc329353510" w:history="1">
-            <w:r>
-              <w:rPr>
-                <w:rStyle w:val="Hyperlink"/>
-                <w:noProof/>
-              </w:rPr>
-              <w:t>Help</w:t>
-            </w:r>
-            <w:r>
-              <w:rPr>
-                <w:noProof/>
-                <w:webHidden/>
-              </w:rPr>
-              <w:tab/>
-            </w:r>
-            <w:r>
-              <w:rPr>
-                <w:noProof/>
-                <w:webHidden/>
-              </w:rPr>
-              <w:fldChar w:fldCharType="begin"/>
-            </w:r>
-            <w:r>
-              <w:rPr>
-                <w:noProof/>
-                <w:webHidden/>
-              </w:rPr>
-              <w:instrText xml:space="preserve"> PAGEREF _Toc329353510 \h </w:instrText>
-            </w:r>
-            <w:r>
-              <w:rPr>
-                <w:noProof/>
-                <w:webHidden/>
-              </w:rPr>
-            </w:r>
-            <w:r>
-              <w:rPr>
-                <w:noProof/>
-                <w:webHidden/>
-              </w:rPr>
-              <w:fldChar w:fldCharType="separate"/>
-            </w:r>
-            <w:r>
-              <w:rPr>
-                <w:noProof/>
-                <w:webHidden/>
-              </w:rPr>
-              <w:t>10</w:t>
-            </w:r>
-            <w:r>
-              <w:rPr>
-                <w:noProof/>
-                <w:webHidden/>
-              </w:rPr>
-              <w:fldChar w:fldCharType="end"/>
-            </w:r>
-          </w:hyperlink>
+          <w:bookmarkStart w:id="0" w:name="_GoBack"/>
+          <w:bookmarkEnd w:id="0"/>
         </w:p>
         <w:p>
           <w:r>
@@ -2577,12 +2579,12 @@
       <w:pPr>
         <w:pStyle w:val="Heading1"/>
       </w:pPr>
-      <w:bookmarkStart w:id="0" w:name="_Toc329353475"/>
+      <w:bookmarkStart w:id="1" w:name="_Toc329439427"/>
       <w:r>
         <w:lastRenderedPageBreak/>
         <w:t>Storyboards</w:t>
       </w:r>
-      <w:bookmarkEnd w:id="0"/>
+      <w:bookmarkEnd w:id="1"/>
     </w:p>
     <w:p>
       <w:r>
@@ -2596,11 +2598,11 @@
       <w:pPr>
         <w:pStyle w:val="Heading2"/>
       </w:pPr>
-      <w:bookmarkStart w:id="1" w:name="_Toc329353476"/>
+      <w:bookmarkStart w:id="2" w:name="_Toc329439428"/>
       <w:r>
         <w:t>Landing Page – New User</w:t>
       </w:r>
-      <w:bookmarkEnd w:id="1"/>
+      <w:bookmarkEnd w:id="2"/>
     </w:p>
     <w:p>
       <w:r>
@@ -2659,11 +2661,11 @@
       <w:pPr>
         <w:pStyle w:val="Heading2"/>
       </w:pPr>
-      <w:bookmarkStart w:id="2" w:name="_Toc329353477"/>
+      <w:bookmarkStart w:id="3" w:name="_Toc329439429"/>
       <w:r>
         <w:t>Landing Page – Existing User</w:t>
       </w:r>
-      <w:bookmarkEnd w:id="2"/>
+      <w:bookmarkEnd w:id="3"/>
     </w:p>
     <w:p>
       <w:r>
@@ -2677,11 +2679,11 @@
       <w:pPr>
         <w:pStyle w:val="Heading2"/>
       </w:pPr>
-      <w:bookmarkStart w:id="3" w:name="_Toc329353478"/>
+      <w:bookmarkStart w:id="4" w:name="_Toc329439430"/>
       <w:r>
         <w:t>Activities Dashboard – First login</w:t>
       </w:r>
-      <w:bookmarkEnd w:id="3"/>
+      <w:bookmarkEnd w:id="4"/>
     </w:p>
     <w:p>
       <w:r>
@@ -2692,7 +2694,7 @@
       <w:pPr>
         <w:pStyle w:val="Heading3"/>
       </w:pPr>
-      <w:bookmarkStart w:id="4" w:name="_Toc329353479"/>
+      <w:bookmarkStart w:id="5" w:name="_Toc329439431"/>
       <w:r>
         <w:t xml:space="preserve">Learn </w:t>
       </w:r>
@@ -2706,7 +2708,7 @@
       <w:r>
         <w:t>Zaplify</w:t>
       </w:r>
-      <w:bookmarkEnd w:id="4"/>
+      <w:bookmarkEnd w:id="5"/>
       <w:proofErr w:type="spellEnd"/>
     </w:p>
     <w:p>
@@ -3565,11 +3567,11 @@
       <w:pPr>
         <w:pStyle w:val="Heading3"/>
       </w:pPr>
-      <w:bookmarkStart w:id="5" w:name="_Toc329353480"/>
+      <w:bookmarkStart w:id="6" w:name="_Toc329439432"/>
       <w:r>
         <w:t>Personal Care</w:t>
       </w:r>
-      <w:bookmarkEnd w:id="5"/>
+      <w:bookmarkEnd w:id="6"/>
     </w:p>
     <w:p>
       <w:r>
@@ -3667,11 +3669,11 @@
       <w:pPr>
         <w:pStyle w:val="Heading3"/>
       </w:pPr>
-      <w:bookmarkStart w:id="6" w:name="_Toc329353481"/>
+      <w:bookmarkStart w:id="7" w:name="_Toc329439433"/>
       <w:r>
         <w:t>Shopping</w:t>
       </w:r>
-      <w:bookmarkEnd w:id="6"/>
+      <w:bookmarkEnd w:id="7"/>
     </w:p>
     <w:p>
       <w:r>
@@ -3762,12 +3764,12 @@
       <w:pPr>
         <w:pStyle w:val="Heading1"/>
       </w:pPr>
-      <w:bookmarkStart w:id="7" w:name="_Toc329353482"/>
+      <w:bookmarkStart w:id="8" w:name="_Toc329439434"/>
       <w:r>
         <w:lastRenderedPageBreak/>
         <w:t>Features</w:t>
       </w:r>
-      <w:bookmarkEnd w:id="7"/>
+      <w:bookmarkEnd w:id="8"/>
     </w:p>
     <w:p>
       <w:r>
@@ -3778,11 +3780,11 @@
       <w:pPr>
         <w:pStyle w:val="Heading2"/>
       </w:pPr>
-      <w:bookmarkStart w:id="8" w:name="_Toc329353483"/>
+      <w:bookmarkStart w:id="9" w:name="_Toc329439435"/>
       <w:r>
         <w:t>Activities</w:t>
       </w:r>
-      <w:bookmarkEnd w:id="8"/>
+      <w:bookmarkEnd w:id="9"/>
     </w:p>
     <w:p>
       <w:r>
@@ -4099,11 +4101,11 @@
       <w:pPr>
         <w:pStyle w:val="Heading2"/>
       </w:pPr>
-      <w:bookmarkStart w:id="9" w:name="_Toc329353484"/>
+      <w:bookmarkStart w:id="10" w:name="_Toc329439436"/>
       <w:r>
         <w:t>Tasks</w:t>
       </w:r>
-      <w:bookmarkEnd w:id="9"/>
+      <w:bookmarkEnd w:id="10"/>
     </w:p>
     <w:p>
       <w:r>
@@ -4639,11 +4641,11 @@
       <w:pPr>
         <w:pStyle w:val="Heading2"/>
       </w:pPr>
-      <w:bookmarkStart w:id="10" w:name="_Toc329353485"/>
+      <w:bookmarkStart w:id="11" w:name="_Toc329439437"/>
       <w:r>
         <w:t>Appointments</w:t>
       </w:r>
-      <w:bookmarkEnd w:id="10"/>
+      <w:bookmarkEnd w:id="11"/>
     </w:p>
     <w:p>
       <w:r>
@@ -4920,11 +4922,11 @@
       <w:pPr>
         <w:pStyle w:val="Heading2"/>
       </w:pPr>
-      <w:bookmarkStart w:id="11" w:name="_Toc329353486"/>
+      <w:bookmarkStart w:id="12" w:name="_Toc329439438"/>
       <w:r>
         <w:t>Lists</w:t>
       </w:r>
-      <w:bookmarkEnd w:id="11"/>
+      <w:bookmarkEnd w:id="12"/>
     </w:p>
     <w:p>
       <w:r>
@@ -5034,11 +5036,11 @@
       <w:pPr>
         <w:pStyle w:val="Heading3"/>
       </w:pPr>
-      <w:bookmarkStart w:id="12" w:name="_Toc329353487"/>
+      <w:bookmarkStart w:id="13" w:name="_Toc329439439"/>
       <w:r>
         <w:t>List Items</w:t>
       </w:r>
-      <w:bookmarkEnd w:id="12"/>
+      <w:bookmarkEnd w:id="13"/>
     </w:p>
     <w:p>
       <w:r>
@@ -5102,11 +5104,11 @@
       <w:pPr>
         <w:pStyle w:val="Heading3"/>
       </w:pPr>
-      <w:bookmarkStart w:id="13" w:name="_Toc329353488"/>
+      <w:bookmarkStart w:id="14" w:name="_Toc329439440"/>
       <w:r>
         <w:t>Shopping Items</w:t>
       </w:r>
-      <w:bookmarkEnd w:id="13"/>
+      <w:bookmarkEnd w:id="14"/>
     </w:p>
     <w:p>
       <w:r>
@@ -5165,11 +5167,11 @@
       <w:pPr>
         <w:pStyle w:val="Heading3"/>
       </w:pPr>
-      <w:bookmarkStart w:id="14" w:name="_Toc329353489"/>
+      <w:bookmarkStart w:id="15" w:name="_Toc329439441"/>
       <w:r>
         <w:t>Grocery Items</w:t>
       </w:r>
-      <w:bookmarkEnd w:id="14"/>
+      <w:bookmarkEnd w:id="15"/>
     </w:p>
     <w:p>
       <w:r>
@@ -5260,59 +5262,65 @@
         <w:t>support auto-complete of category using grocery service</w:t>
       </w:r>
     </w:p>
-    <w:p/>
     <w:p>
       <w:pPr>
         <w:pStyle w:val="Heading2"/>
       </w:pPr>
-      <w:bookmarkStart w:id="15" w:name="_Toc329353490"/>
-      <w:r>
-        <w:t>Contacts</w:t>
-      </w:r>
-      <w:bookmarkEnd w:id="15"/>
-    </w:p>
-    <w:p>
-      <w:r>
-        <w:t>A contact is an item which refers to a person and contains relevant information about a person. A contact may be associated with a task or appointment. Contact information is already present in numerous digital sources. The product will simplify the process of associating a contact and managing contact details by importing contact information from sources like Facebook, Google Contacts, phone contacts, or imported contact files. This will provide a source for all possible contacts that may want to be associated with a task or appointment.</w:t>
-      </w:r>
-    </w:p>
-    <w:p>
-      <w:r>
-        <w:t>Field values suppor</w:t>
-      </w:r>
-      <w:r>
-        <w:t>ted by a contact</w:t>
-      </w:r>
-      <w:r>
-        <w:t>:</w:t>
-      </w:r>
-    </w:p>
-    <w:p>
-      <w:pPr>
-        <w:pStyle w:val="ListParagraph"/>
-        <w:numPr>
-          <w:ilvl w:val="0"/>
-          <w:numId w:val="12"/>
-        </w:numPr>
-      </w:pPr>
-      <w:r>
-        <w:lastRenderedPageBreak/>
-        <w:t xml:space="preserve">Name, </w:t>
-      </w:r>
-      <w:r>
-        <w:t>Email, Mobile Phone, Home Phone, Work Phone, Birthdate</w:t>
-      </w:r>
-    </w:p>
-    <w:p>
-      <w:pPr>
-        <w:pStyle w:val="ListParagraph"/>
-        <w:numPr>
-          <w:ilvl w:val="0"/>
-          <w:numId w:val="12"/>
-        </w:numPr>
-      </w:pPr>
-      <w:r>
-        <w:t>Address (as a Location reference)</w:t>
+      <w:bookmarkStart w:id="16" w:name="_Toc329439442"/>
+      <w:r>
+        <w:t>Web Links</w:t>
+      </w:r>
+      <w:bookmarkEnd w:id="16"/>
+    </w:p>
+    <w:p>
+      <w:r>
+        <w:t xml:space="preserve">A web link is a </w:t>
+      </w:r>
+      <w:proofErr w:type="spellStart"/>
+      <w:proofErr w:type="gramStart"/>
+      <w:r>
+        <w:t>url</w:t>
+      </w:r>
+      <w:proofErr w:type="spellEnd"/>
+      <w:proofErr w:type="gramEnd"/>
+      <w:r>
+        <w:t xml:space="preserve"> to a relevant web page, with an optional display name. A web link may be associated with a Task or Appointment to reference information relevant to that task or appointment. Web links are associated with each instance of a task or appointment. </w:t>
+      </w:r>
+    </w:p>
+    <w:p>
+      <w:r>
+        <w:rPr>
+          <w:rStyle w:val="SubtleEmphasis"/>
+          <w:b/>
+        </w:rPr>
+        <w:t xml:space="preserve">Implementation </w:t>
+      </w:r>
+      <w:r>
+        <w:rPr>
+          <w:rStyle w:val="SubtleEmphasis"/>
+          <w:b/>
+        </w:rPr>
+        <w:t>Note</w:t>
+      </w:r>
+      <w:r>
+        <w:rPr>
+          <w:rStyle w:val="SubtleEmphasis"/>
+        </w:rPr>
+        <w:t xml:space="preserve">: A list of web links is stored as a JSON array of records in a </w:t>
+      </w:r>
+      <w:proofErr w:type="spellStart"/>
+      <w:r>
+        <w:rPr>
+          <w:rStyle w:val="SubtleEmphasis"/>
+        </w:rPr>
+        <w:t>WebLinks</w:t>
+      </w:r>
+      <w:proofErr w:type="spellEnd"/>
+      <w:r>
+        <w:rPr>
+          <w:rStyle w:val="SubtleEmphasis"/>
+        </w:rPr>
+        <w:t xml:space="preserve"> field value.</w:t>
       </w:r>
     </w:p>
     <w:p>
@@ -5326,13 +5334,7 @@
         <w:t>MUST</w:t>
       </w:r>
       <w:r>
-        <w:t xml:space="preserve"> be supported for managing </w:t>
-      </w:r>
-      <w:r>
-        <w:t>contacts</w:t>
-      </w:r>
-      <w:r>
-        <w:t>.</w:t>
+        <w:t xml:space="preserve"> be supported for managing web links.</w:t>
       </w:r>
     </w:p>
     <w:p>
@@ -5344,7 +5346,7 @@
         </w:numPr>
       </w:pPr>
       <w:r>
-        <w:t>import and maintain a list of possible contacts from sources</w:t>
+        <w:t xml:space="preserve">view and navigate currently defined web links associated with a task or appointment </w:t>
       </w:r>
     </w:p>
     <w:p>
@@ -5356,25 +5358,7 @@
         </w:numPr>
       </w:pPr>
       <w:r>
-        <w:t>maintain list of contacts associated with tasks and appointments</w:t>
-      </w:r>
-    </w:p>
-    <w:p>
-      <w:pPr>
-        <w:pStyle w:val="ListParagraph"/>
-        <w:numPr>
-          <w:ilvl w:val="0"/>
-          <w:numId w:val="10"/>
-        </w:numPr>
-      </w:pPr>
-      <w:r>
-        <w:t>detail</w:t>
-      </w:r>
-      <w:r>
-        <w:t xml:space="preserve"> view for the fields of </w:t>
-      </w:r>
-      <w:r>
-        <w:t>contact</w:t>
+        <w:t>add, delete, and edit one or more web links for a task or appointment</w:t>
       </w:r>
     </w:p>
     <w:p>
@@ -5386,10 +5370,117 @@
         </w:numPr>
       </w:pPr>
       <w:r>
-        <w:t xml:space="preserve">edit name, </w:t>
-      </w:r>
-      <w:r>
-        <w:t>email, phone numbers</w:t>
+        <w:t>allow optional display name</w:t>
+      </w:r>
+    </w:p>
+    <w:p>
+      <w:pPr>
+        <w:pStyle w:val="Heading2"/>
+      </w:pPr>
+      <w:bookmarkStart w:id="17" w:name="_Toc329439443"/>
+      <w:r>
+        <w:lastRenderedPageBreak/>
+        <w:t>Contacts</w:t>
+      </w:r>
+      <w:bookmarkEnd w:id="17"/>
+    </w:p>
+    <w:p>
+      <w:r>
+        <w:t>A contact is an item which refers to a person and contains relevant information about a person. A contact may be associated with a task or appointment. Contact information is already present in numerous digital sources. The product will simplify the process of associating a contact and managing contact details by importing contact information from sources like Facebook, Google Contacts, phone contacts, or imported contact files. This will provide a source for all possible contacts that may want to be associated with a task or appointment.</w:t>
+      </w:r>
+    </w:p>
+    <w:p>
+      <w:r>
+        <w:t>Field values supported by a contact:</w:t>
+      </w:r>
+    </w:p>
+    <w:p>
+      <w:pPr>
+        <w:pStyle w:val="ListParagraph"/>
+        <w:numPr>
+          <w:ilvl w:val="0"/>
+          <w:numId w:val="12"/>
+        </w:numPr>
+      </w:pPr>
+      <w:r>
+        <w:t xml:space="preserve">Name, </w:t>
+      </w:r>
+      <w:r>
+        <w:t>Email, Mobile Phone, Home Phone, Work Phone, Birthdate</w:t>
+      </w:r>
+    </w:p>
+    <w:p>
+      <w:pPr>
+        <w:pStyle w:val="ListParagraph"/>
+        <w:numPr>
+          <w:ilvl w:val="0"/>
+          <w:numId w:val="12"/>
+        </w:numPr>
+      </w:pPr>
+      <w:r>
+        <w:t>Address (as a Location reference)</w:t>
+      </w:r>
+    </w:p>
+    <w:p>
+      <w:r>
+        <w:t xml:space="preserve">The following are the list of features that </w:t>
+      </w:r>
+      <w:r>
+        <w:rPr>
+          <w:b/>
+        </w:rPr>
+        <w:t>MUST</w:t>
+      </w:r>
+      <w:r>
+        <w:t xml:space="preserve"> be supported for managing </w:t>
+      </w:r>
+      <w:r>
+        <w:t>contacts</w:t>
+      </w:r>
+      <w:r>
+        <w:t>.</w:t>
+      </w:r>
+    </w:p>
+    <w:p>
+      <w:pPr>
+        <w:pStyle w:val="ListParagraph"/>
+        <w:numPr>
+          <w:ilvl w:val="0"/>
+          <w:numId w:val="10"/>
+        </w:numPr>
+      </w:pPr>
+      <w:r>
+        <w:t>import and maintain a list of possible contacts from sources</w:t>
+      </w:r>
+    </w:p>
+    <w:p>
+      <w:pPr>
+        <w:pStyle w:val="ListParagraph"/>
+        <w:numPr>
+          <w:ilvl w:val="0"/>
+          <w:numId w:val="10"/>
+        </w:numPr>
+      </w:pPr>
+      <w:r>
+        <w:t>maintain list of contacts associated with tasks and appointments</w:t>
+      </w:r>
+    </w:p>
+    <w:p>
+      <w:pPr>
+        <w:pStyle w:val="ListParagraph"/>
+        <w:numPr>
+          <w:ilvl w:val="0"/>
+          <w:numId w:val="10"/>
+        </w:numPr>
+      </w:pPr>
+      <w:r>
+        <w:t>detail</w:t>
+      </w:r>
+      <w:r>
+        <w:t xml:space="preserve"> view for the fields of </w:t>
+      </w:r>
+      <w:r>
+        <w:t>contact</w:t>
       </w:r>
     </w:p>
     <w:p>
@@ -5401,6 +5492,21 @@
         </w:numPr>
       </w:pPr>
       <w:r>
+        <w:t xml:space="preserve">edit name, </w:t>
+      </w:r>
+      <w:r>
+        <w:t>email, phone numbers</w:t>
+      </w:r>
+    </w:p>
+    <w:p>
+      <w:pPr>
+        <w:pStyle w:val="ListParagraph"/>
+        <w:numPr>
+          <w:ilvl w:val="1"/>
+          <w:numId w:val="10"/>
+        </w:numPr>
+      </w:pPr>
+      <w:r>
         <w:t>add location for address</w:t>
       </w:r>
     </w:p>
@@ -5505,74 +5611,22 @@
         <w:rPr>
           <w:rStyle w:val="SubtleEmphasis"/>
         </w:rPr>
-        <w:t xml:space="preserve">: Do we need </w:t>
-      </w:r>
-      <w:r>
-        <w:rPr>
-          <w:rStyle w:val="SubtleEmphasis"/>
-        </w:rPr>
-        <w:t>a relationship field for contacts</w:t>
-      </w:r>
-      <w:r>
-        <w:rPr>
-          <w:rStyle w:val="SubtleEmphasis"/>
-        </w:rPr>
-        <w:t>?</w:t>
-      </w:r>
-    </w:p>
-    <w:p/>
+        <w:t>: Do we need a relationship field for contacts?</w:t>
+      </w:r>
+    </w:p>
     <w:p>
       <w:pPr>
         <w:pStyle w:val="Heading2"/>
       </w:pPr>
-      <w:bookmarkStart w:id="16" w:name="_Toc329353491"/>
+      <w:bookmarkStart w:id="18" w:name="_Toc329439444"/>
       <w:r>
         <w:t>Locations</w:t>
       </w:r>
-      <w:bookmarkEnd w:id="16"/>
-    </w:p>
-    <w:p>
-      <w:r>
-        <w:t xml:space="preserve">A </w:t>
-      </w:r>
-      <w:r>
-        <w:t>location</w:t>
-      </w:r>
-      <w:r>
-        <w:t xml:space="preserve"> is an item which refers to a </w:t>
-      </w:r>
-      <w:r>
-        <w:t>place</w:t>
-      </w:r>
-      <w:r>
-        <w:t xml:space="preserve"> and contains relevant information about a </w:t>
-      </w:r>
-      <w:r>
-        <w:t>place</w:t>
-      </w:r>
-      <w:r>
-        <w:t xml:space="preserve">. A </w:t>
-      </w:r>
-      <w:r>
-        <w:t>location</w:t>
-      </w:r>
-      <w:r>
-        <w:t xml:space="preserve"> m</w:t>
-      </w:r>
-      <w:r>
-        <w:t xml:space="preserve">ay be associated with a task, </w:t>
-      </w:r>
-      <w:r>
-        <w:t>appointment</w:t>
-      </w:r>
-      <w:r>
-        <w:t>, or contact</w:t>
-      </w:r>
-      <w:r>
-        <w:t xml:space="preserve">. </w:t>
-      </w:r>
-      <w:r>
-        <w:t xml:space="preserve">Location information will be retrieved using the Google Places API to support auto-complete and retrieve addresses and </w:t>
+      <w:bookmarkEnd w:id="18"/>
+    </w:p>
+    <w:p>
+      <w:r>
+        <w:t xml:space="preserve">A location is an item which refers to a place and contains relevant information about a place. A location may be associated with a task, appointment, or contact. Location information will be retrieved using the Google Places API to support auto-complete and retrieve addresses and </w:t>
       </w:r>
       <w:proofErr w:type="spellStart"/>
       <w:r>
@@ -5580,21 +5634,12 @@
       </w:r>
       <w:proofErr w:type="spellEnd"/>
       <w:r>
-        <w:t>-long information</w:t>
-      </w:r>
-      <w:r>
-        <w:t>.</w:t>
-      </w:r>
-    </w:p>
-    <w:p>
-      <w:r>
-        <w:t xml:space="preserve">Field values supported by a </w:t>
-      </w:r>
-      <w:r>
-        <w:t>location</w:t>
-      </w:r>
-      <w:r>
-        <w:t>:</w:t>
+        <w:t>-long information.</w:t>
+      </w:r>
+    </w:p>
+    <w:p>
+      <w:r>
+        <w:t>Field values supported by a location:</w:t>
       </w:r>
     </w:p>
     <w:p>
@@ -5606,10 +5651,7 @@
         </w:numPr>
       </w:pPr>
       <w:r>
-        <w:t xml:space="preserve">Name, </w:t>
-      </w:r>
-      <w:r>
-        <w:t>Address, Email, Phone, Description</w:t>
+        <w:t>Name, Address, Email, Phone, Description</w:t>
       </w:r>
     </w:p>
     <w:p>
@@ -5635,13 +5677,7 @@
         <w:t>MUST</w:t>
       </w:r>
       <w:r>
-        <w:t xml:space="preserve"> be supported for managing </w:t>
-      </w:r>
-      <w:r>
-        <w:t>locations</w:t>
-      </w:r>
-      <w:r>
-        <w:t>.</w:t>
+        <w:t xml:space="preserve"> be supported for managing locations.</w:t>
       </w:r>
     </w:p>
     <w:p>
@@ -5665,16 +5701,7 @@
         </w:numPr>
       </w:pPr>
       <w:r>
-        <w:t xml:space="preserve">maintain list of </w:t>
-      </w:r>
-      <w:r>
-        <w:t>locations</w:t>
-      </w:r>
-      <w:r>
-        <w:t xml:space="preserve"> associated with tasks</w:t>
-      </w:r>
-      <w:r>
-        <w:t>, appointments, and contacts</w:t>
+        <w:t>maintain list of locations associated with tasks, appointments, and contacts</w:t>
       </w:r>
     </w:p>
     <w:p>
@@ -5686,10 +5713,7 @@
         </w:numPr>
       </w:pPr>
       <w:r>
-        <w:t xml:space="preserve">detail view for the fields of </w:t>
-      </w:r>
-      <w:r>
-        <w:t>location</w:t>
+        <w:t>detail view for the fields of location</w:t>
       </w:r>
     </w:p>
     <w:p>
@@ -5701,16 +5725,8 @@
         </w:numPr>
       </w:pPr>
       <w:r>
-        <w:t xml:space="preserve">edit name, </w:t>
-      </w:r>
-      <w:r>
-        <w:t xml:space="preserve">address, </w:t>
-      </w:r>
-      <w:r>
-        <w:t>email</w:t>
-      </w:r>
-      <w:r>
-        <w:t>, phone, description</w:t>
+        <w:lastRenderedPageBreak/>
+        <w:t>edit name, address, email, phone, description</w:t>
       </w:r>
     </w:p>
     <w:p>
@@ -5722,10 +5738,31 @@
         </w:numPr>
       </w:pPr>
       <w:r>
-        <w:t xml:space="preserve">support auto-complete of </w:t>
-      </w:r>
-      <w:r>
-        <w:t>address</w:t>
+        <w:t>support auto-complete of address</w:t>
+      </w:r>
+    </w:p>
+    <w:p>
+      <w:pPr>
+        <w:pStyle w:val="ListParagraph"/>
+        <w:numPr>
+          <w:ilvl w:val="1"/>
+          <w:numId w:val="10"/>
+        </w:numPr>
+      </w:pPr>
+      <w:r>
+        <w:t>add web link for map of address</w:t>
+      </w:r>
+    </w:p>
+    <w:p>
+      <w:pPr>
+        <w:pStyle w:val="ListParagraph"/>
+        <w:numPr>
+          <w:ilvl w:val="1"/>
+          <w:numId w:val="10"/>
+        </w:numPr>
+      </w:pPr>
+      <w:r>
+        <w:t>optionally add web link for website of place (if provided)</w:t>
       </w:r>
     </w:p>
     <w:p>
@@ -5763,214 +5800,613 @@
         </w:numPr>
       </w:pPr>
       <w:r>
-        <w:t xml:space="preserve">a dedicated </w:t>
-      </w:r>
-      <w:r>
-        <w:t>location</w:t>
-      </w:r>
-      <w:r>
-        <w:t xml:space="preserve"> management list for viewing and managing all associated </w:t>
-      </w:r>
-      <w:r>
-        <w:t>locations</w:t>
-      </w:r>
-    </w:p>
-    <w:p>
-      <w:bookmarkStart w:id="17" w:name="_GoBack"/>
-      <w:bookmarkEnd w:id="17"/>
-    </w:p>
+        <w:t>a dedicated location management list for viewing and m</w:t>
+      </w:r>
+      <w:r>
+        <w:t>anaging all associated locations</w:t>
+      </w:r>
+    </w:p>
+    <w:p/>
     <w:p>
       <w:pPr>
         <w:pStyle w:val="Heading2"/>
       </w:pPr>
-      <w:bookmarkStart w:id="18" w:name="_Toc329353492"/>
+      <w:bookmarkStart w:id="19" w:name="_Toc329439445"/>
+      <w:r>
+        <w:t>Google Integration</w:t>
+      </w:r>
+      <w:bookmarkEnd w:id="19"/>
+    </w:p>
+    <w:p>
+      <w:r>
+        <w:t xml:space="preserve">The product is designed to integrate and enhance the existing tools and digital information that a person currently uses. </w:t>
+      </w:r>
+      <w:r>
+        <w:t>Integration with an existing calendar and task list is essential</w:t>
+      </w:r>
+      <w:r>
+        <w:t xml:space="preserve">. </w:t>
+      </w:r>
+      <w:r>
+        <w:t>The initial implementation will focus on integration with Google calendar and tasks.</w:t>
+      </w:r>
+    </w:p>
+    <w:p>
+      <w:pPr>
+        <w:pStyle w:val="Heading3"/>
+      </w:pPr>
+      <w:bookmarkStart w:id="20" w:name="_Toc329439446"/>
+      <w:r>
+        <w:t>Consent</w:t>
+      </w:r>
+      <w:bookmarkEnd w:id="20"/>
+    </w:p>
+    <w:p>
+      <w:r>
+        <w:t>The product must clearly state what services it is requiring consent for and explain the benefits of providing that consent. The initial implementation will request consent for three services:</w:t>
+      </w:r>
+    </w:p>
+    <w:p>
+      <w:pPr>
+        <w:pStyle w:val="ListParagraph"/>
+        <w:numPr>
+          <w:ilvl w:val="0"/>
+          <w:numId w:val="17"/>
+        </w:numPr>
+      </w:pPr>
+      <w:r>
+        <w:t>calendar, offline access</w:t>
+      </w:r>
+      <w:r>
+        <w:tab/>
+      </w:r>
+      <w:r>
+        <w:tab/>
+        <w:t>(MH)</w:t>
+      </w:r>
+    </w:p>
+    <w:p>
+      <w:pPr>
+        <w:pStyle w:val="ListParagraph"/>
+        <w:numPr>
+          <w:ilvl w:val="0"/>
+          <w:numId w:val="17"/>
+        </w:numPr>
+      </w:pPr>
+      <w:r>
+        <w:t xml:space="preserve">task list </w:t>
+      </w:r>
+      <w:r>
+        <w:tab/>
+      </w:r>
+      <w:r>
+        <w:tab/>
+      </w:r>
+      <w:r>
+        <w:tab/>
+      </w:r>
+      <w:r>
+        <w:tab/>
+      </w:r>
+      <w:r>
+        <w:t>(RNH)</w:t>
+      </w:r>
+    </w:p>
+    <w:p>
+      <w:pPr>
+        <w:pStyle w:val="ListParagraph"/>
+        <w:numPr>
+          <w:ilvl w:val="0"/>
+          <w:numId w:val="17"/>
+        </w:numPr>
+      </w:pPr>
+      <w:r>
+        <w:t xml:space="preserve">contacts </w:t>
+      </w:r>
+      <w:r>
+        <w:tab/>
+      </w:r>
+      <w:r>
+        <w:tab/>
+      </w:r>
+      <w:r>
+        <w:tab/>
+      </w:r>
+      <w:r>
+        <w:tab/>
+      </w:r>
+      <w:r>
+        <w:t>(NH)</w:t>
+      </w:r>
+    </w:p>
+    <w:p>
+      <w:r>
+        <w:t>The initial consent will be retrieved using OAuth2 protocol via the browser. During the consent process a renewal token will be requested, such that future access tokens may be acquired without the browser. This will be necessary for managing the calendar and tasks via background workflows in the future.</w:t>
+      </w:r>
+    </w:p>
+    <w:p>
+      <w:r>
+        <w:t>It would be preferable if the user could opt into each of the three services during the consent process. In addition, there should be a means for the user to revoke consent to one or all of the services.</w:t>
+      </w:r>
+    </w:p>
+    <w:p>
+      <w:pPr>
+        <w:pStyle w:val="Heading3"/>
+      </w:pPr>
+      <w:bookmarkStart w:id="21" w:name="_Toc329439447"/>
+      <w:r>
+        <w:t>Settings</w:t>
+      </w:r>
+      <w:bookmarkEnd w:id="21"/>
+    </w:p>
+    <w:p>
+      <w:r>
+        <w:t>A calendar settings interface will be required to allow the user to configure access to their Google services.</w:t>
+      </w:r>
+    </w:p>
+    <w:p>
+      <w:pPr>
+        <w:pStyle w:val="ListParagraph"/>
+        <w:numPr>
+          <w:ilvl w:val="0"/>
+          <w:numId w:val="18"/>
+        </w:numPr>
+      </w:pPr>
+      <w:r>
+        <w:t>enable (and disable) calendar management</w:t>
+      </w:r>
+      <w:r>
+        <w:tab/>
+      </w:r>
+      <w:r>
+        <w:tab/>
+      </w:r>
+      <w:r>
+        <w:tab/>
+      </w:r>
+      <w:r>
+        <w:tab/>
+        <w:t>(MH)</w:t>
+      </w:r>
+    </w:p>
+    <w:p>
+      <w:pPr>
+        <w:pStyle w:val="ListParagraph"/>
+        <w:numPr>
+          <w:ilvl w:val="0"/>
+          <w:numId w:val="15"/>
+        </w:numPr>
+      </w:pPr>
+      <w:r>
+        <w:t>display calendar instance being managed</w:t>
+      </w:r>
+      <w:r>
+        <w:tab/>
+      </w:r>
+      <w:r>
+        <w:tab/>
+      </w:r>
+      <w:r>
+        <w:tab/>
+        <w:t>(MH)</w:t>
+      </w:r>
+    </w:p>
+    <w:p>
+      <w:pPr>
+        <w:pStyle w:val="ListParagraph"/>
+        <w:numPr>
+          <w:ilvl w:val="0"/>
+          <w:numId w:val="15"/>
+        </w:numPr>
+      </w:pPr>
+      <w:r>
+        <w:t>select an existing calendar instance to manage</w:t>
+      </w:r>
+      <w:r>
+        <w:tab/>
+      </w:r>
+      <w:r>
+        <w:tab/>
+      </w:r>
+      <w:r>
+        <w:tab/>
+        <w:t>(RNH)</w:t>
+      </w:r>
+    </w:p>
+    <w:p>
+      <w:pPr>
+        <w:pStyle w:val="ListParagraph"/>
+        <w:numPr>
+          <w:ilvl w:val="0"/>
+          <w:numId w:val="15"/>
+        </w:numPr>
+      </w:pPr>
+      <w:r>
+        <w:t>create a “</w:t>
+      </w:r>
+      <w:proofErr w:type="spellStart"/>
+      <w:r>
+        <w:t>Zaplify</w:t>
+      </w:r>
+      <w:proofErr w:type="spellEnd"/>
+      <w:r>
+        <w:t>” calendar instance to manage</w:t>
+      </w:r>
+      <w:r>
+        <w:tab/>
+      </w:r>
+      <w:r>
+        <w:tab/>
+      </w:r>
+      <w:r>
+        <w:tab/>
+        <w:t>(RNH)</w:t>
+      </w:r>
+    </w:p>
+    <w:p>
+      <w:pPr>
+        <w:pStyle w:val="ListParagraph"/>
+        <w:numPr>
+          <w:ilvl w:val="0"/>
+          <w:numId w:val="18"/>
+        </w:numPr>
+      </w:pPr>
+      <w:r>
+        <w:t>enable (and disable) task management</w:t>
+      </w:r>
+      <w:r>
+        <w:tab/>
+      </w:r>
+      <w:r>
+        <w:tab/>
+      </w:r>
+      <w:r>
+        <w:tab/>
+      </w:r>
+      <w:r>
+        <w:tab/>
+        <w:t>(MH)</w:t>
+      </w:r>
+    </w:p>
+    <w:p>
+      <w:pPr>
+        <w:pStyle w:val="ListParagraph"/>
+        <w:numPr>
+          <w:ilvl w:val="0"/>
+          <w:numId w:val="15"/>
+        </w:numPr>
+      </w:pPr>
+      <w:r>
+        <w:t>create task list for each activity</w:t>
+      </w:r>
+      <w:r>
+        <w:tab/>
+      </w:r>
+      <w:r>
+        <w:tab/>
+      </w:r>
+      <w:r>
+        <w:tab/>
+      </w:r>
+      <w:r>
+        <w:tab/>
+      </w:r>
+      <w:r>
+        <w:tab/>
+        <w:t>(RNH)</w:t>
+      </w:r>
+    </w:p>
+    <w:p>
+      <w:pPr>
+        <w:pStyle w:val="ListParagraph"/>
+        <w:numPr>
+          <w:ilvl w:val="0"/>
+          <w:numId w:val="18"/>
+        </w:numPr>
+      </w:pPr>
+      <w:r>
+        <w:t>enable (and disable) access to contacts</w:t>
+      </w:r>
+      <w:r>
+        <w:tab/>
+      </w:r>
+      <w:r>
+        <w:tab/>
+      </w:r>
+      <w:r>
+        <w:tab/>
+      </w:r>
+      <w:r>
+        <w:tab/>
+        <w:t>(NH)</w:t>
+      </w:r>
+    </w:p>
+    <w:p>
+      <w:pPr>
+        <w:pStyle w:val="Heading3"/>
+      </w:pPr>
+      <w:bookmarkStart w:id="22" w:name="_Toc329439448"/>
       <w:r>
         <w:lastRenderedPageBreak/>
-        <w:t>Web Links</w:t>
-      </w:r>
-      <w:bookmarkEnd w:id="18"/>
-    </w:p>
+        <w:t>Calendar</w:t>
+      </w:r>
+      <w:bookmarkEnd w:id="22"/>
+    </w:p>
+    <w:p>
+      <w:r>
+        <w:t>When calendar management is enabled, any appointments created in the product will be pushed to a desig</w:t>
+      </w:r>
+      <w:r>
+        <w:t>nated Google calendar instance. The product requires a calendar instance that has ‘owner’ access for the user, and will by default attempt to identify and use the primary calendar based on the user email address. Optimally, the calendar settings interface will allow the user to select the calendar instance to manage, and optionally have the product create a dedicated “</w:t>
+      </w:r>
+      <w:proofErr w:type="spellStart"/>
+      <w:r>
+        <w:t>Zaplify</w:t>
+      </w:r>
+      <w:proofErr w:type="spellEnd"/>
+      <w:r>
+        <w:t>” calendar instance.</w:t>
+      </w:r>
+    </w:p>
+    <w:p>
+      <w:r>
+        <w:t>When pushing an appointment to the calendar, the calendar event id will be stored with the appointment item, while the item id will be stored with the calendar event. This allows the product to correlate appointments with calendar events. Any changes made to either the appointment item or calendar event will then be synchronized between the correlated item and event.</w:t>
+      </w:r>
+    </w:p>
+    <w:p>
+      <w:r>
+        <w:t>It would be really nice to allow new calendar events to be pulled into the product as an appointment. There are two requirements necessary to do this:</w:t>
+      </w:r>
+    </w:p>
+    <w:p>
+      <w:pPr>
+        <w:pStyle w:val="ListParagraph"/>
+        <w:numPr>
+          <w:ilvl w:val="0"/>
+          <w:numId w:val="18"/>
+        </w:numPr>
+      </w:pPr>
+      <w:r>
+        <w:t>a convention that indicates which calendar events should be added as an appointment</w:t>
+      </w:r>
+    </w:p>
+    <w:p>
+      <w:pPr>
+        <w:pStyle w:val="ListParagraph"/>
+        <w:numPr>
+          <w:ilvl w:val="0"/>
+          <w:numId w:val="18"/>
+        </w:numPr>
+      </w:pPr>
+      <w:r>
+        <w:t>a convention that indicates which activity or task the appointment should be contained in</w:t>
+      </w:r>
+    </w:p>
+    <w:p>
+      <w:r>
+        <w:rPr>
+          <w:rStyle w:val="SubtleEmphasis"/>
+          <w:b/>
+        </w:rPr>
+        <w:t>Implementation Note</w:t>
+      </w:r>
+      <w:r>
+        <w:rPr>
+          <w:rStyle w:val="SubtleEmphasis"/>
+        </w:rPr>
+        <w:t xml:space="preserve">: </w:t>
+      </w:r>
+      <w:r>
+        <w:rPr>
+          <w:rStyle w:val="SubtleEmphasis"/>
+        </w:rPr>
+        <w:t xml:space="preserve">Define </w:t>
+      </w:r>
+      <w:r>
+        <w:rPr>
+          <w:rStyle w:val="SubtleEmphasis"/>
+        </w:rPr>
+        <w:t>conventions for determining which calendar events should be pulled into the product as appointments</w:t>
+      </w:r>
+      <w:r>
+        <w:rPr>
+          <w:rStyle w:val="SubtleEmphasis"/>
+        </w:rPr>
+        <w:t>, and which activity or task they should be pulled into.</w:t>
+      </w:r>
+    </w:p>
+    <w:p>
+      <w:pPr>
+        <w:pStyle w:val="Heading3"/>
+      </w:pPr>
+      <w:bookmarkStart w:id="23" w:name="_Toc329439449"/>
+      <w:r>
+        <w:t xml:space="preserve">Task </w:t>
+      </w:r>
+      <w:r>
+        <w:t>Lists and Tasks</w:t>
+      </w:r>
+      <w:bookmarkEnd w:id="23"/>
+    </w:p>
+    <w:p>
+      <w:r>
+        <w:t>When task management is enabled, the activities and tasks created in the product will be pushed to the Google task list. Each activity will be created as a separate task list, while each task will be added to the appropriate list as a task. When a sub-task is created under another task, it will</w:t>
+      </w:r>
+      <w:r>
+        <w:t xml:space="preserve"> be added to the appropriate task list (corresponding to parent activity) and indented under the parent task in the list.</w:t>
+      </w:r>
+    </w:p>
+    <w:p>
+      <w:r>
+        <w:rPr>
+          <w:rStyle w:val="SubtleEmphasis"/>
+          <w:b/>
+        </w:rPr>
+        <w:t>Implementation Note</w:t>
+      </w:r>
+      <w:r>
+        <w:rPr>
+          <w:rStyle w:val="SubtleEmphasis"/>
+        </w:rPr>
+        <w:t>: Google tasks require a date defined as a day, so tasks due on a particular week, month or year will be set to the first day of that week, month, or year.</w:t>
+      </w:r>
+    </w:p>
+    <w:p>
+      <w:r>
+        <w:t>New tasks created in a Google task list which corresponds to an activity, will be pulled into the product a task item and placed in the appropriate activity folder. If the new task is also indented under another task, it will be pulled in as a sub-task of the appropriate parent task.</w:t>
+      </w:r>
+    </w:p>
+    <w:p>
+      <w:r>
+        <w:t>New task lists created in Google will NOT be pulled into the product as a new activity folder.</w:t>
+      </w:r>
+      <w:r>
+        <w:t xml:space="preserve"> A new activity must be explicitly created in the product (which will automatically create the corresponding task list in Google).</w:t>
+      </w:r>
+    </w:p>
+    <w:p>
+      <w:r>
+        <w:rPr>
+          <w:rStyle w:val="SubtleEmphasis"/>
+          <w:b/>
+        </w:rPr>
+        <w:t>Implementation Note</w:t>
+      </w:r>
+      <w:r>
+        <w:rPr>
+          <w:rStyle w:val="SubtleEmphasis"/>
+        </w:rPr>
+        <w:t xml:space="preserve">: </w:t>
+      </w:r>
+      <w:r>
+        <w:rPr>
+          <w:rStyle w:val="SubtleEmphasis"/>
+        </w:rPr>
+        <w:t>Should product support an explicit import mechanism for pulling existing task lists and tasks from Google into the product.</w:t>
+      </w:r>
+    </w:p>
+    <w:p>
+      <w:pPr>
+        <w:pStyle w:val="Heading3"/>
+      </w:pPr>
+      <w:bookmarkStart w:id="24" w:name="_Toc329439450"/>
+      <w:r>
+        <w:t>Contacts</w:t>
+      </w:r>
+      <w:bookmarkEnd w:id="24"/>
+    </w:p>
+    <w:p/>
     <w:p>
       <w:pPr>
         <w:pStyle w:val="Heading2"/>
       </w:pPr>
-      <w:bookmarkStart w:id="19" w:name="_Toc329353493"/>
-      <w:r>
-        <w:t>Google Integration</w:t>
-      </w:r>
-      <w:bookmarkEnd w:id="19"/>
+      <w:bookmarkStart w:id="25" w:name="_Toc329439451"/>
+      <w:r>
+        <w:lastRenderedPageBreak/>
+        <w:t>Facebook Integration</w:t>
+      </w:r>
+      <w:bookmarkEnd w:id="25"/>
     </w:p>
     <w:p>
       <w:pPr>
         <w:pStyle w:val="Heading3"/>
       </w:pPr>
-      <w:bookmarkStart w:id="20" w:name="_Toc329353494"/>
+      <w:bookmarkStart w:id="26" w:name="_Toc329439452"/>
       <w:r>
         <w:t>Consent</w:t>
       </w:r>
-      <w:bookmarkEnd w:id="20"/>
+      <w:bookmarkEnd w:id="26"/>
     </w:p>
     <w:p>
       <w:pPr>
         <w:pStyle w:val="Heading3"/>
       </w:pPr>
-      <w:bookmarkStart w:id="21" w:name="_Toc329353495"/>
+      <w:bookmarkStart w:id="27" w:name="_Toc329439453"/>
+      <w:r>
+        <w:t>User Profile</w:t>
+      </w:r>
+      <w:bookmarkEnd w:id="27"/>
+    </w:p>
+    <w:p>
+      <w:pPr>
+        <w:pStyle w:val="Heading3"/>
+      </w:pPr>
+      <w:bookmarkStart w:id="28" w:name="_Toc329439454"/>
+      <w:r>
+        <w:t>Contacts</w:t>
+      </w:r>
+      <w:bookmarkEnd w:id="28"/>
+    </w:p>
+    <w:p>
+      <w:pPr>
+        <w:pStyle w:val="Heading2"/>
+      </w:pPr>
+      <w:bookmarkStart w:id="29" w:name="_Toc329439455"/>
+      <w:r>
+        <w:t>User Profile</w:t>
+      </w:r>
+      <w:bookmarkEnd w:id="29"/>
+    </w:p>
+    <w:p>
+      <w:pPr>
+        <w:pStyle w:val="Heading3"/>
+      </w:pPr>
+      <w:bookmarkStart w:id="30" w:name="_Toc329439456"/>
       <w:r>
         <w:t>Settings</w:t>
       </w:r>
-      <w:bookmarkEnd w:id="21"/>
+      <w:bookmarkEnd w:id="30"/>
+    </w:p>
+    <w:p>
+      <w:pPr>
+        <w:pStyle w:val="Heading2"/>
+      </w:pPr>
+      <w:bookmarkStart w:id="31" w:name="_Toc329439457"/>
+      <w:r>
+        <w:t>Activity Gallery</w:t>
+      </w:r>
+      <w:bookmarkEnd w:id="31"/>
     </w:p>
     <w:p>
       <w:pPr>
         <w:pStyle w:val="Heading3"/>
       </w:pPr>
-      <w:bookmarkStart w:id="22" w:name="_Toc329353496"/>
-      <w:r>
-        <w:t>Calendar</w:t>
-      </w:r>
-      <w:bookmarkEnd w:id="22"/>
-    </w:p>
-    <w:p>
-      <w:pPr>
-        <w:pStyle w:val="Heading3"/>
-      </w:pPr>
-      <w:bookmarkStart w:id="23" w:name="_Toc329353497"/>
-      <w:r>
-        <w:t>Task Lists</w:t>
-      </w:r>
-      <w:bookmarkEnd w:id="23"/>
-    </w:p>
-    <w:p>
-      <w:pPr>
-        <w:pStyle w:val="Heading3"/>
-      </w:pPr>
-      <w:bookmarkStart w:id="24" w:name="_Toc329353498"/>
-      <w:r>
-        <w:t>Tasks</w:t>
-      </w:r>
-      <w:bookmarkEnd w:id="24"/>
-    </w:p>
-    <w:p>
-      <w:pPr>
-        <w:pStyle w:val="Heading3"/>
-      </w:pPr>
-      <w:bookmarkStart w:id="25" w:name="_Toc329353499"/>
-      <w:r>
-        <w:t>Contacts</w:t>
-      </w:r>
-      <w:bookmarkEnd w:id="25"/>
+      <w:bookmarkStart w:id="32" w:name="_Toc329439458"/>
+      <w:r>
+        <w:t>Suggested Activities</w:t>
+      </w:r>
+      <w:bookmarkEnd w:id="32"/>
     </w:p>
     <w:p/>
     <w:p>
       <w:pPr>
         <w:pStyle w:val="Heading2"/>
       </w:pPr>
-      <w:bookmarkStart w:id="26" w:name="_Toc329353500"/>
-      <w:r>
-        <w:t>Facebook Integration</w:t>
-      </w:r>
-      <w:bookmarkEnd w:id="26"/>
-    </w:p>
-    <w:p>
-      <w:pPr>
-        <w:pStyle w:val="Heading3"/>
-      </w:pPr>
-      <w:bookmarkStart w:id="27" w:name="_Toc329353501"/>
-      <w:r>
-        <w:t>Consent</w:t>
-      </w:r>
-      <w:bookmarkEnd w:id="27"/>
-    </w:p>
-    <w:p>
-      <w:pPr>
-        <w:pStyle w:val="Heading3"/>
-      </w:pPr>
-      <w:bookmarkStart w:id="28" w:name="_Toc329353502"/>
-      <w:r>
-        <w:t>User Profile</w:t>
-      </w:r>
-      <w:bookmarkEnd w:id="28"/>
-    </w:p>
-    <w:p>
-      <w:pPr>
-        <w:pStyle w:val="Heading3"/>
-      </w:pPr>
-      <w:bookmarkStart w:id="29" w:name="_Toc329353503"/>
-      <w:r>
-        <w:t>Contacts</w:t>
-      </w:r>
-      <w:bookmarkEnd w:id="29"/>
+      <w:bookmarkStart w:id="33" w:name="_Toc329439459"/>
+      <w:r>
+        <w:t>Landing Page</w:t>
+      </w:r>
+      <w:bookmarkEnd w:id="33"/>
     </w:p>
     <w:p>
       <w:pPr>
         <w:pStyle w:val="Heading2"/>
       </w:pPr>
-      <w:bookmarkStart w:id="30" w:name="_Toc329353504"/>
-      <w:r>
-        <w:t>User Profile</w:t>
-      </w:r>
-      <w:bookmarkEnd w:id="30"/>
-    </w:p>
-    <w:p>
-      <w:pPr>
-        <w:pStyle w:val="Heading3"/>
-      </w:pPr>
-      <w:bookmarkStart w:id="31" w:name="_Toc329353505"/>
-      <w:r>
-        <w:t>Settings</w:t>
-      </w:r>
-      <w:bookmarkEnd w:id="31"/>
+      <w:bookmarkStart w:id="34" w:name="_Toc329439460"/>
+      <w:r>
+        <w:t>User Registration &amp; Login</w:t>
+      </w:r>
+      <w:bookmarkEnd w:id="34"/>
     </w:p>
     <w:p>
       <w:pPr>
         <w:pStyle w:val="Heading2"/>
       </w:pPr>
-      <w:bookmarkStart w:id="32" w:name="_Toc329353506"/>
-      <w:r>
-        <w:t>Activity Gallery</w:t>
-      </w:r>
-      <w:bookmarkEnd w:id="32"/>
-    </w:p>
-    <w:p>
-      <w:pPr>
-        <w:pStyle w:val="Heading3"/>
-      </w:pPr>
-      <w:bookmarkStart w:id="33" w:name="_Toc329353507"/>
-      <w:r>
-        <w:t>Suggested Activities</w:t>
-      </w:r>
-      <w:bookmarkEnd w:id="33"/>
-    </w:p>
-    <w:p/>
-    <w:p>
-      <w:pPr>
-        <w:pStyle w:val="Heading2"/>
-      </w:pPr>
-      <w:bookmarkStart w:id="34" w:name="_Toc329353508"/>
-      <w:r>
-        <w:t>Landing Page</w:t>
-      </w:r>
-      <w:bookmarkEnd w:id="34"/>
-    </w:p>
-    <w:p>
-      <w:pPr>
-        <w:pStyle w:val="Heading2"/>
-      </w:pPr>
-      <w:bookmarkStart w:id="35" w:name="_Toc329353509"/>
-      <w:r>
-        <w:t>User Registration &amp; Login</w:t>
+      <w:bookmarkStart w:id="35" w:name="_Toc329439461"/>
+      <w:r>
+        <w:t>Help</w:t>
       </w:r>
       <w:bookmarkEnd w:id="35"/>
-    </w:p>
-    <w:p>
-      <w:pPr>
-        <w:pStyle w:val="Heading2"/>
-      </w:pPr>
-      <w:bookmarkStart w:id="36" w:name="_Toc329353510"/>
-      <w:r>
-        <w:t>Help</w:t>
-      </w:r>
-      <w:bookmarkEnd w:id="36"/>
     </w:p>
     <w:p>
       <w:pPr>
@@ -5991,10 +6427,12 @@
       <w:pPr>
         <w:pStyle w:val="Heading1"/>
       </w:pPr>
+      <w:bookmarkStart w:id="36" w:name="_Toc329439462"/>
       <w:r>
         <w:lastRenderedPageBreak/>
         <w:t>User Interface &amp; Interaction Design</w:t>
       </w:r>
+      <w:bookmarkEnd w:id="36"/>
     </w:p>
     <w:p>
       <w:r>
@@ -6346,7 +6784,7 @@
   <w:abstractNum w:abstractNumId="3">
     <w:nsid w:val="316640F7"/>
     <w:multiLevelType w:val="hybridMultilevel"/>
-    <w:tmpl w:val="08E8127A"/>
+    <w:tmpl w:val="6A86075A"/>
     <w:lvl w:ilvl="0" w:tplc="04090001">
       <w:start w:val="1"/>
       <w:numFmt w:val="bullet"/>
@@ -6457,6 +6895,119 @@
     </w:lvl>
   </w:abstractNum>
   <w:abstractNum w:abstractNumId="4">
+    <w:nsid w:val="34B71A6F"/>
+    <w:multiLevelType w:val="hybridMultilevel"/>
+    <w:tmpl w:val="9D3447EA"/>
+    <w:lvl w:ilvl="0" w:tplc="04090003">
+      <w:start w:val="1"/>
+      <w:numFmt w:val="bullet"/>
+      <w:lvlText w:val="o"/>
+      <w:lvlJc w:val="left"/>
+      <w:pPr>
+        <w:ind w:left="360" w:hanging="360"/>
+      </w:pPr>
+      <w:rPr>
+        <w:rFonts w:ascii="Courier New" w:hAnsi="Courier New" w:cs="Courier New" w:hint="default"/>
+      </w:rPr>
+    </w:lvl>
+    <w:lvl w:ilvl="1" w:tplc="04090003" w:tentative="1">
+      <w:start w:val="1"/>
+      <w:numFmt w:val="bullet"/>
+      <w:lvlText w:val="o"/>
+      <w:lvlJc w:val="left"/>
+      <w:pPr>
+        <w:ind w:left="1080" w:hanging="360"/>
+      </w:pPr>
+      <w:rPr>
+        <w:rFonts w:ascii="Courier New" w:hAnsi="Courier New" w:cs="Courier New" w:hint="default"/>
+      </w:rPr>
+    </w:lvl>
+    <w:lvl w:ilvl="2" w:tplc="04090005" w:tentative="1">
+      <w:start w:val="1"/>
+      <w:numFmt w:val="bullet"/>
+      <w:lvlText w:val=""/>
+      <w:lvlJc w:val="left"/>
+      <w:pPr>
+        <w:ind w:left="1800" w:hanging="360"/>
+      </w:pPr>
+      <w:rPr>
+        <w:rFonts w:ascii="Wingdings" w:hAnsi="Wingdings" w:hint="default"/>
+      </w:rPr>
+    </w:lvl>
+    <w:lvl w:ilvl="3" w:tplc="04090001" w:tentative="1">
+      <w:start w:val="1"/>
+      <w:numFmt w:val="bullet"/>
+      <w:lvlText w:val=""/>
+      <w:lvlJc w:val="left"/>
+      <w:pPr>
+        <w:ind w:left="2520" w:hanging="360"/>
+      </w:pPr>
+      <w:rPr>
+        <w:rFonts w:ascii="Symbol" w:hAnsi="Symbol" w:hint="default"/>
+      </w:rPr>
+    </w:lvl>
+    <w:lvl w:ilvl="4" w:tplc="04090003" w:tentative="1">
+      <w:start w:val="1"/>
+      <w:numFmt w:val="bullet"/>
+      <w:lvlText w:val="o"/>
+      <w:lvlJc w:val="left"/>
+      <w:pPr>
+        <w:ind w:left="3240" w:hanging="360"/>
+      </w:pPr>
+      <w:rPr>
+        <w:rFonts w:ascii="Courier New" w:hAnsi="Courier New" w:cs="Courier New" w:hint="default"/>
+      </w:rPr>
+    </w:lvl>
+    <w:lvl w:ilvl="5" w:tplc="04090005" w:tentative="1">
+      <w:start w:val="1"/>
+      <w:numFmt w:val="bullet"/>
+      <w:lvlText w:val=""/>
+      <w:lvlJc w:val="left"/>
+      <w:pPr>
+        <w:ind w:left="3960" w:hanging="360"/>
+      </w:pPr>
+      <w:rPr>
+        <w:rFonts w:ascii="Wingdings" w:hAnsi="Wingdings" w:hint="default"/>
+      </w:rPr>
+    </w:lvl>
+    <w:lvl w:ilvl="6" w:tplc="04090001" w:tentative="1">
+      <w:start w:val="1"/>
+      <w:numFmt w:val="bullet"/>
+      <w:lvlText w:val=""/>
+      <w:lvlJc w:val="left"/>
+      <w:pPr>
+        <w:ind w:left="4680" w:hanging="360"/>
+      </w:pPr>
+      <w:rPr>
+        <w:rFonts w:ascii="Symbol" w:hAnsi="Symbol" w:hint="default"/>
+      </w:rPr>
+    </w:lvl>
+    <w:lvl w:ilvl="7" w:tplc="04090003" w:tentative="1">
+      <w:start w:val="1"/>
+      <w:numFmt w:val="bullet"/>
+      <w:lvlText w:val="o"/>
+      <w:lvlJc w:val="left"/>
+      <w:pPr>
+        <w:ind w:left="5400" w:hanging="360"/>
+      </w:pPr>
+      <w:rPr>
+        <w:rFonts w:ascii="Courier New" w:hAnsi="Courier New" w:cs="Courier New" w:hint="default"/>
+      </w:rPr>
+    </w:lvl>
+    <w:lvl w:ilvl="8" w:tplc="04090005" w:tentative="1">
+      <w:start w:val="1"/>
+      <w:numFmt w:val="bullet"/>
+      <w:lvlText w:val=""/>
+      <w:lvlJc w:val="left"/>
+      <w:pPr>
+        <w:ind w:left="6120" w:hanging="360"/>
+      </w:pPr>
+      <w:rPr>
+        <w:rFonts w:ascii="Wingdings" w:hAnsi="Wingdings" w:hint="default"/>
+      </w:rPr>
+    </w:lvl>
+  </w:abstractNum>
+  <w:abstractNum w:abstractNumId="5">
     <w:nsid w:val="358F6BA0"/>
     <w:multiLevelType w:val="hybridMultilevel"/>
     <w:tmpl w:val="41724892"/>
@@ -6569,7 +7120,120 @@
       </w:rPr>
     </w:lvl>
   </w:abstractNum>
-  <w:abstractNum w:abstractNumId="5">
+  <w:abstractNum w:abstractNumId="6">
+    <w:nsid w:val="3B6A12AA"/>
+    <w:multiLevelType w:val="hybridMultilevel"/>
+    <w:tmpl w:val="391C50C4"/>
+    <w:lvl w:ilvl="0" w:tplc="04090001">
+      <w:start w:val="1"/>
+      <w:numFmt w:val="bullet"/>
+      <w:lvlText w:val=""/>
+      <w:lvlJc w:val="left"/>
+      <w:pPr>
+        <w:ind w:left="360" w:hanging="360"/>
+      </w:pPr>
+      <w:rPr>
+        <w:rFonts w:ascii="Symbol" w:hAnsi="Symbol" w:hint="default"/>
+      </w:rPr>
+    </w:lvl>
+    <w:lvl w:ilvl="1" w:tplc="04090003" w:tentative="1">
+      <w:start w:val="1"/>
+      <w:numFmt w:val="bullet"/>
+      <w:lvlText w:val="o"/>
+      <w:lvlJc w:val="left"/>
+      <w:pPr>
+        <w:ind w:left="1080" w:hanging="360"/>
+      </w:pPr>
+      <w:rPr>
+        <w:rFonts w:ascii="Courier New" w:hAnsi="Courier New" w:cs="Courier New" w:hint="default"/>
+      </w:rPr>
+    </w:lvl>
+    <w:lvl w:ilvl="2" w:tplc="04090005" w:tentative="1">
+      <w:start w:val="1"/>
+      <w:numFmt w:val="bullet"/>
+      <w:lvlText w:val=""/>
+      <w:lvlJc w:val="left"/>
+      <w:pPr>
+        <w:ind w:left="1800" w:hanging="360"/>
+      </w:pPr>
+      <w:rPr>
+        <w:rFonts w:ascii="Wingdings" w:hAnsi="Wingdings" w:hint="default"/>
+      </w:rPr>
+    </w:lvl>
+    <w:lvl w:ilvl="3" w:tplc="04090001" w:tentative="1">
+      <w:start w:val="1"/>
+      <w:numFmt w:val="bullet"/>
+      <w:lvlText w:val=""/>
+      <w:lvlJc w:val="left"/>
+      <w:pPr>
+        <w:ind w:left="2520" w:hanging="360"/>
+      </w:pPr>
+      <w:rPr>
+        <w:rFonts w:ascii="Symbol" w:hAnsi="Symbol" w:hint="default"/>
+      </w:rPr>
+    </w:lvl>
+    <w:lvl w:ilvl="4" w:tplc="04090003" w:tentative="1">
+      <w:start w:val="1"/>
+      <w:numFmt w:val="bullet"/>
+      <w:lvlText w:val="o"/>
+      <w:lvlJc w:val="left"/>
+      <w:pPr>
+        <w:ind w:left="3240" w:hanging="360"/>
+      </w:pPr>
+      <w:rPr>
+        <w:rFonts w:ascii="Courier New" w:hAnsi="Courier New" w:cs="Courier New" w:hint="default"/>
+      </w:rPr>
+    </w:lvl>
+    <w:lvl w:ilvl="5" w:tplc="04090005" w:tentative="1">
+      <w:start w:val="1"/>
+      <w:numFmt w:val="bullet"/>
+      <w:lvlText w:val=""/>
+      <w:lvlJc w:val="left"/>
+      <w:pPr>
+        <w:ind w:left="3960" w:hanging="360"/>
+      </w:pPr>
+      <w:rPr>
+        <w:rFonts w:ascii="Wingdings" w:hAnsi="Wingdings" w:hint="default"/>
+      </w:rPr>
+    </w:lvl>
+    <w:lvl w:ilvl="6" w:tplc="04090001" w:tentative="1">
+      <w:start w:val="1"/>
+      <w:numFmt w:val="bullet"/>
+      <w:lvlText w:val=""/>
+      <w:lvlJc w:val="left"/>
+      <w:pPr>
+        <w:ind w:left="4680" w:hanging="360"/>
+      </w:pPr>
+      <w:rPr>
+        <w:rFonts w:ascii="Symbol" w:hAnsi="Symbol" w:hint="default"/>
+      </w:rPr>
+    </w:lvl>
+    <w:lvl w:ilvl="7" w:tplc="04090003" w:tentative="1">
+      <w:start w:val="1"/>
+      <w:numFmt w:val="bullet"/>
+      <w:lvlText w:val="o"/>
+      <w:lvlJc w:val="left"/>
+      <w:pPr>
+        <w:ind w:left="5400" w:hanging="360"/>
+      </w:pPr>
+      <w:rPr>
+        <w:rFonts w:ascii="Courier New" w:hAnsi="Courier New" w:cs="Courier New" w:hint="default"/>
+      </w:rPr>
+    </w:lvl>
+    <w:lvl w:ilvl="8" w:tplc="04090005" w:tentative="1">
+      <w:start w:val="1"/>
+      <w:numFmt w:val="bullet"/>
+      <w:lvlText w:val=""/>
+      <w:lvlJc w:val="left"/>
+      <w:pPr>
+        <w:ind w:left="6120" w:hanging="360"/>
+      </w:pPr>
+      <w:rPr>
+        <w:rFonts w:ascii="Wingdings" w:hAnsi="Wingdings" w:hint="default"/>
+      </w:rPr>
+    </w:lvl>
+  </w:abstractNum>
+  <w:abstractNum w:abstractNumId="7">
     <w:nsid w:val="3B8C3912"/>
     <w:multiLevelType w:val="hybridMultilevel"/>
     <w:tmpl w:val="320C7096"/>
@@ -6661,7 +7325,7 @@
       </w:pPr>
     </w:lvl>
   </w:abstractNum>
-  <w:abstractNum w:abstractNumId="6">
+  <w:abstractNum w:abstractNumId="8">
     <w:nsid w:val="406C288F"/>
     <w:multiLevelType w:val="hybridMultilevel"/>
     <w:tmpl w:val="5B2CF8EE"/>
@@ -6774,7 +7438,120 @@
       </w:rPr>
     </w:lvl>
   </w:abstractNum>
-  <w:abstractNum w:abstractNumId="7">
+  <w:abstractNum w:abstractNumId="9">
+    <w:nsid w:val="4A4E4B90"/>
+    <w:multiLevelType w:val="hybridMultilevel"/>
+    <w:tmpl w:val="E616812A"/>
+    <w:lvl w:ilvl="0" w:tplc="04090001">
+      <w:start w:val="1"/>
+      <w:numFmt w:val="bullet"/>
+      <w:lvlText w:val=""/>
+      <w:lvlJc w:val="left"/>
+      <w:pPr>
+        <w:ind w:left="360" w:hanging="360"/>
+      </w:pPr>
+      <w:rPr>
+        <w:rFonts w:ascii="Symbol" w:hAnsi="Symbol" w:hint="default"/>
+      </w:rPr>
+    </w:lvl>
+    <w:lvl w:ilvl="1" w:tplc="04090003">
+      <w:start w:val="1"/>
+      <w:numFmt w:val="bullet"/>
+      <w:lvlText w:val="o"/>
+      <w:lvlJc w:val="left"/>
+      <w:pPr>
+        <w:ind w:left="1080" w:hanging="360"/>
+      </w:pPr>
+      <w:rPr>
+        <w:rFonts w:ascii="Courier New" w:hAnsi="Courier New" w:cs="Courier New" w:hint="default"/>
+      </w:rPr>
+    </w:lvl>
+    <w:lvl w:ilvl="2" w:tplc="04090005" w:tentative="1">
+      <w:start w:val="1"/>
+      <w:numFmt w:val="bullet"/>
+      <w:lvlText w:val=""/>
+      <w:lvlJc w:val="left"/>
+      <w:pPr>
+        <w:ind w:left="1800" w:hanging="360"/>
+      </w:pPr>
+      <w:rPr>
+        <w:rFonts w:ascii="Wingdings" w:hAnsi="Wingdings" w:hint="default"/>
+      </w:rPr>
+    </w:lvl>
+    <w:lvl w:ilvl="3" w:tplc="04090001" w:tentative="1">
+      <w:start w:val="1"/>
+      <w:numFmt w:val="bullet"/>
+      <w:lvlText w:val=""/>
+      <w:lvlJc w:val="left"/>
+      <w:pPr>
+        <w:ind w:left="2520" w:hanging="360"/>
+      </w:pPr>
+      <w:rPr>
+        <w:rFonts w:ascii="Symbol" w:hAnsi="Symbol" w:hint="default"/>
+      </w:rPr>
+    </w:lvl>
+    <w:lvl w:ilvl="4" w:tplc="04090003" w:tentative="1">
+      <w:start w:val="1"/>
+      <w:numFmt w:val="bullet"/>
+      <w:lvlText w:val="o"/>
+      <w:lvlJc w:val="left"/>
+      <w:pPr>
+        <w:ind w:left="3240" w:hanging="360"/>
+      </w:pPr>
+      <w:rPr>
+        <w:rFonts w:ascii="Courier New" w:hAnsi="Courier New" w:cs="Courier New" w:hint="default"/>
+      </w:rPr>
+    </w:lvl>
+    <w:lvl w:ilvl="5" w:tplc="04090005" w:tentative="1">
+      <w:start w:val="1"/>
+      <w:numFmt w:val="bullet"/>
+      <w:lvlText w:val=""/>
+      <w:lvlJc w:val="left"/>
+      <w:pPr>
+        <w:ind w:left="3960" w:hanging="360"/>
+      </w:pPr>
+      <w:rPr>
+        <w:rFonts w:ascii="Wingdings" w:hAnsi="Wingdings" w:hint="default"/>
+      </w:rPr>
+    </w:lvl>
+    <w:lvl w:ilvl="6" w:tplc="04090001" w:tentative="1">
+      <w:start w:val="1"/>
+      <w:numFmt w:val="bullet"/>
+      <w:lvlText w:val=""/>
+      <w:lvlJc w:val="left"/>
+      <w:pPr>
+        <w:ind w:left="4680" w:hanging="360"/>
+      </w:pPr>
+      <w:rPr>
+        <w:rFonts w:ascii="Symbol" w:hAnsi="Symbol" w:hint="default"/>
+      </w:rPr>
+    </w:lvl>
+    <w:lvl w:ilvl="7" w:tplc="04090003" w:tentative="1">
+      <w:start w:val="1"/>
+      <w:numFmt w:val="bullet"/>
+      <w:lvlText w:val="o"/>
+      <w:lvlJc w:val="left"/>
+      <w:pPr>
+        <w:ind w:left="5400" w:hanging="360"/>
+      </w:pPr>
+      <w:rPr>
+        <w:rFonts w:ascii="Courier New" w:hAnsi="Courier New" w:cs="Courier New" w:hint="default"/>
+      </w:rPr>
+    </w:lvl>
+    <w:lvl w:ilvl="8" w:tplc="04090005" w:tentative="1">
+      <w:start w:val="1"/>
+      <w:numFmt w:val="bullet"/>
+      <w:lvlText w:val=""/>
+      <w:lvlJc w:val="left"/>
+      <w:pPr>
+        <w:ind w:left="6120" w:hanging="360"/>
+      </w:pPr>
+      <w:rPr>
+        <w:rFonts w:ascii="Wingdings" w:hAnsi="Wingdings" w:hint="default"/>
+      </w:rPr>
+    </w:lvl>
+  </w:abstractNum>
+  <w:abstractNum w:abstractNumId="10">
     <w:nsid w:val="4E416801"/>
     <w:multiLevelType w:val="hybridMultilevel"/>
     <w:tmpl w:val="768EB0C6"/>
@@ -6887,7 +7664,7 @@
       </w:rPr>
     </w:lvl>
   </w:abstractNum>
-  <w:abstractNum w:abstractNumId="8">
+  <w:abstractNum w:abstractNumId="11">
     <w:nsid w:val="4ED46183"/>
     <w:multiLevelType w:val="hybridMultilevel"/>
     <w:tmpl w:val="523C50E4"/>
@@ -7000,7 +7777,7 @@
       </w:rPr>
     </w:lvl>
   </w:abstractNum>
-  <w:abstractNum w:abstractNumId="9">
+  <w:abstractNum w:abstractNumId="12">
     <w:nsid w:val="510E53C5"/>
     <w:multiLevelType w:val="hybridMultilevel"/>
     <w:tmpl w:val="CCF67270"/>
@@ -7113,7 +7890,7 @@
       </w:rPr>
     </w:lvl>
   </w:abstractNum>
-  <w:abstractNum w:abstractNumId="10">
+  <w:abstractNum w:abstractNumId="13">
     <w:nsid w:val="5DA963C1"/>
     <w:multiLevelType w:val="hybridMultilevel"/>
     <w:tmpl w:val="3C5E581A"/>
@@ -7226,7 +8003,7 @@
       </w:rPr>
     </w:lvl>
   </w:abstractNum>
-  <w:abstractNum w:abstractNumId="11">
+  <w:abstractNum w:abstractNumId="14">
     <w:nsid w:val="5E9E1114"/>
     <w:multiLevelType w:val="hybridMultilevel"/>
     <w:tmpl w:val="F028C9B6"/>
@@ -7339,7 +8116,7 @@
       </w:rPr>
     </w:lvl>
   </w:abstractNum>
-  <w:abstractNum w:abstractNumId="12">
+  <w:abstractNum w:abstractNumId="15">
     <w:nsid w:val="73803E22"/>
     <w:multiLevelType w:val="hybridMultilevel"/>
     <w:tmpl w:val="DE4A77EE"/>
@@ -7428,14 +8205,240 @@
       </w:pPr>
     </w:lvl>
   </w:abstractNum>
+  <w:abstractNum w:abstractNumId="16">
+    <w:nsid w:val="77BE0F07"/>
+    <w:multiLevelType w:val="hybridMultilevel"/>
+    <w:tmpl w:val="52C6F514"/>
+    <w:lvl w:ilvl="0" w:tplc="04090001">
+      <w:start w:val="1"/>
+      <w:numFmt w:val="bullet"/>
+      <w:lvlText w:val=""/>
+      <w:lvlJc w:val="left"/>
+      <w:pPr>
+        <w:ind w:left="360" w:hanging="360"/>
+      </w:pPr>
+      <w:rPr>
+        <w:rFonts w:ascii="Symbol" w:hAnsi="Symbol" w:hint="default"/>
+      </w:rPr>
+    </w:lvl>
+    <w:lvl w:ilvl="1" w:tplc="04090003" w:tentative="1">
+      <w:start w:val="1"/>
+      <w:numFmt w:val="bullet"/>
+      <w:lvlText w:val="o"/>
+      <w:lvlJc w:val="left"/>
+      <w:pPr>
+        <w:ind w:left="1080" w:hanging="360"/>
+      </w:pPr>
+      <w:rPr>
+        <w:rFonts w:ascii="Courier New" w:hAnsi="Courier New" w:cs="Courier New" w:hint="default"/>
+      </w:rPr>
+    </w:lvl>
+    <w:lvl w:ilvl="2" w:tplc="04090005" w:tentative="1">
+      <w:start w:val="1"/>
+      <w:numFmt w:val="bullet"/>
+      <w:lvlText w:val=""/>
+      <w:lvlJc w:val="left"/>
+      <w:pPr>
+        <w:ind w:left="1800" w:hanging="360"/>
+      </w:pPr>
+      <w:rPr>
+        <w:rFonts w:ascii="Wingdings" w:hAnsi="Wingdings" w:hint="default"/>
+      </w:rPr>
+    </w:lvl>
+    <w:lvl w:ilvl="3" w:tplc="04090001" w:tentative="1">
+      <w:start w:val="1"/>
+      <w:numFmt w:val="bullet"/>
+      <w:lvlText w:val=""/>
+      <w:lvlJc w:val="left"/>
+      <w:pPr>
+        <w:ind w:left="2520" w:hanging="360"/>
+      </w:pPr>
+      <w:rPr>
+        <w:rFonts w:ascii="Symbol" w:hAnsi="Symbol" w:hint="default"/>
+      </w:rPr>
+    </w:lvl>
+    <w:lvl w:ilvl="4" w:tplc="04090003" w:tentative="1">
+      <w:start w:val="1"/>
+      <w:numFmt w:val="bullet"/>
+      <w:lvlText w:val="o"/>
+      <w:lvlJc w:val="left"/>
+      <w:pPr>
+        <w:ind w:left="3240" w:hanging="360"/>
+      </w:pPr>
+      <w:rPr>
+        <w:rFonts w:ascii="Courier New" w:hAnsi="Courier New" w:cs="Courier New" w:hint="default"/>
+      </w:rPr>
+    </w:lvl>
+    <w:lvl w:ilvl="5" w:tplc="04090005" w:tentative="1">
+      <w:start w:val="1"/>
+      <w:numFmt w:val="bullet"/>
+      <w:lvlText w:val=""/>
+      <w:lvlJc w:val="left"/>
+      <w:pPr>
+        <w:ind w:left="3960" w:hanging="360"/>
+      </w:pPr>
+      <w:rPr>
+        <w:rFonts w:ascii="Wingdings" w:hAnsi="Wingdings" w:hint="default"/>
+      </w:rPr>
+    </w:lvl>
+    <w:lvl w:ilvl="6" w:tplc="04090001" w:tentative="1">
+      <w:start w:val="1"/>
+      <w:numFmt w:val="bullet"/>
+      <w:lvlText w:val=""/>
+      <w:lvlJc w:val="left"/>
+      <w:pPr>
+        <w:ind w:left="4680" w:hanging="360"/>
+      </w:pPr>
+      <w:rPr>
+        <w:rFonts w:ascii="Symbol" w:hAnsi="Symbol" w:hint="default"/>
+      </w:rPr>
+    </w:lvl>
+    <w:lvl w:ilvl="7" w:tplc="04090003" w:tentative="1">
+      <w:start w:val="1"/>
+      <w:numFmt w:val="bullet"/>
+      <w:lvlText w:val="o"/>
+      <w:lvlJc w:val="left"/>
+      <w:pPr>
+        <w:ind w:left="5400" w:hanging="360"/>
+      </w:pPr>
+      <w:rPr>
+        <w:rFonts w:ascii="Courier New" w:hAnsi="Courier New" w:cs="Courier New" w:hint="default"/>
+      </w:rPr>
+    </w:lvl>
+    <w:lvl w:ilvl="8" w:tplc="04090005" w:tentative="1">
+      <w:start w:val="1"/>
+      <w:numFmt w:val="bullet"/>
+      <w:lvlText w:val=""/>
+      <w:lvlJc w:val="left"/>
+      <w:pPr>
+        <w:ind w:left="6120" w:hanging="360"/>
+      </w:pPr>
+      <w:rPr>
+        <w:rFonts w:ascii="Wingdings" w:hAnsi="Wingdings" w:hint="default"/>
+      </w:rPr>
+    </w:lvl>
+  </w:abstractNum>
+  <w:abstractNum w:abstractNumId="17">
+    <w:nsid w:val="7CA46307"/>
+    <w:multiLevelType w:val="hybridMultilevel"/>
+    <w:tmpl w:val="AC1C60E0"/>
+    <w:lvl w:ilvl="0" w:tplc="04090003">
+      <w:start w:val="1"/>
+      <w:numFmt w:val="bullet"/>
+      <w:lvlText w:val="o"/>
+      <w:lvlJc w:val="left"/>
+      <w:pPr>
+        <w:ind w:left="720" w:hanging="360"/>
+      </w:pPr>
+      <w:rPr>
+        <w:rFonts w:ascii="Courier New" w:hAnsi="Courier New" w:cs="Courier New" w:hint="default"/>
+      </w:rPr>
+    </w:lvl>
+    <w:lvl w:ilvl="1" w:tplc="04090003">
+      <w:start w:val="1"/>
+      <w:numFmt w:val="bullet"/>
+      <w:lvlText w:val="o"/>
+      <w:lvlJc w:val="left"/>
+      <w:pPr>
+        <w:ind w:left="1440" w:hanging="360"/>
+      </w:pPr>
+      <w:rPr>
+        <w:rFonts w:ascii="Courier New" w:hAnsi="Courier New" w:cs="Courier New" w:hint="default"/>
+      </w:rPr>
+    </w:lvl>
+    <w:lvl w:ilvl="2" w:tplc="04090005" w:tentative="1">
+      <w:start w:val="1"/>
+      <w:numFmt w:val="bullet"/>
+      <w:lvlText w:val=""/>
+      <w:lvlJc w:val="left"/>
+      <w:pPr>
+        <w:ind w:left="2160" w:hanging="360"/>
+      </w:pPr>
+      <w:rPr>
+        <w:rFonts w:ascii="Wingdings" w:hAnsi="Wingdings" w:hint="default"/>
+      </w:rPr>
+    </w:lvl>
+    <w:lvl w:ilvl="3" w:tplc="04090001" w:tentative="1">
+      <w:start w:val="1"/>
+      <w:numFmt w:val="bullet"/>
+      <w:lvlText w:val=""/>
+      <w:lvlJc w:val="left"/>
+      <w:pPr>
+        <w:ind w:left="2880" w:hanging="360"/>
+      </w:pPr>
+      <w:rPr>
+        <w:rFonts w:ascii="Symbol" w:hAnsi="Symbol" w:hint="default"/>
+      </w:rPr>
+    </w:lvl>
+    <w:lvl w:ilvl="4" w:tplc="04090003" w:tentative="1">
+      <w:start w:val="1"/>
+      <w:numFmt w:val="bullet"/>
+      <w:lvlText w:val="o"/>
+      <w:lvlJc w:val="left"/>
+      <w:pPr>
+        <w:ind w:left="3600" w:hanging="360"/>
+      </w:pPr>
+      <w:rPr>
+        <w:rFonts w:ascii="Courier New" w:hAnsi="Courier New" w:cs="Courier New" w:hint="default"/>
+      </w:rPr>
+    </w:lvl>
+    <w:lvl w:ilvl="5" w:tplc="04090005" w:tentative="1">
+      <w:start w:val="1"/>
+      <w:numFmt w:val="bullet"/>
+      <w:lvlText w:val=""/>
+      <w:lvlJc w:val="left"/>
+      <w:pPr>
+        <w:ind w:left="4320" w:hanging="360"/>
+      </w:pPr>
+      <w:rPr>
+        <w:rFonts w:ascii="Wingdings" w:hAnsi="Wingdings" w:hint="default"/>
+      </w:rPr>
+    </w:lvl>
+    <w:lvl w:ilvl="6" w:tplc="04090001" w:tentative="1">
+      <w:start w:val="1"/>
+      <w:numFmt w:val="bullet"/>
+      <w:lvlText w:val=""/>
+      <w:lvlJc w:val="left"/>
+      <w:pPr>
+        <w:ind w:left="5040" w:hanging="360"/>
+      </w:pPr>
+      <w:rPr>
+        <w:rFonts w:ascii="Symbol" w:hAnsi="Symbol" w:hint="default"/>
+      </w:rPr>
+    </w:lvl>
+    <w:lvl w:ilvl="7" w:tplc="04090003" w:tentative="1">
+      <w:start w:val="1"/>
+      <w:numFmt w:val="bullet"/>
+      <w:lvlText w:val="o"/>
+      <w:lvlJc w:val="left"/>
+      <w:pPr>
+        <w:ind w:left="5760" w:hanging="360"/>
+      </w:pPr>
+      <w:rPr>
+        <w:rFonts w:ascii="Courier New" w:hAnsi="Courier New" w:cs="Courier New" w:hint="default"/>
+      </w:rPr>
+    </w:lvl>
+    <w:lvl w:ilvl="8" w:tplc="04090005" w:tentative="1">
+      <w:start w:val="1"/>
+      <w:numFmt w:val="bullet"/>
+      <w:lvlText w:val=""/>
+      <w:lvlJc w:val="left"/>
+      <w:pPr>
+        <w:ind w:left="6480" w:hanging="360"/>
+      </w:pPr>
+      <w:rPr>
+        <w:rFonts w:ascii="Wingdings" w:hAnsi="Wingdings" w:hint="default"/>
+      </w:rPr>
+    </w:lvl>
+  </w:abstractNum>
   <w:num w:numId="1">
-    <w:abstractNumId w:val="4"/>
+    <w:abstractNumId w:val="5"/>
   </w:num>
   <w:num w:numId="2">
-    <w:abstractNumId w:val="12"/>
+    <w:abstractNumId w:val="15"/>
   </w:num>
   <w:num w:numId="3">
-    <w:abstractNumId w:val="5"/>
+    <w:abstractNumId w:val="7"/>
   </w:num>
   <w:num w:numId="4">
     <w:abstractNumId w:val="1"/>
@@ -7447,24 +8450,39 @@
     <w:abstractNumId w:val="2"/>
   </w:num>
   <w:num w:numId="7">
-    <w:abstractNumId w:val="7"/>
+    <w:abstractNumId w:val="10"/>
   </w:num>
   <w:num w:numId="8">
-    <w:abstractNumId w:val="10"/>
+    <w:abstractNumId w:val="13"/>
   </w:num>
   <w:num w:numId="9">
-    <w:abstractNumId w:val="11"/>
+    <w:abstractNumId w:val="14"/>
   </w:num>
   <w:num w:numId="10">
     <w:abstractNumId w:val="3"/>
   </w:num>
   <w:num w:numId="11">
+    <w:abstractNumId w:val="8"/>
+  </w:num>
+  <w:num w:numId="12">
+    <w:abstractNumId w:val="11"/>
+  </w:num>
+  <w:num w:numId="13">
+    <w:abstractNumId w:val="12"/>
+  </w:num>
+  <w:num w:numId="14">
+    <w:abstractNumId w:val="4"/>
+  </w:num>
+  <w:num w:numId="15">
+    <w:abstractNumId w:val="17"/>
+  </w:num>
+  <w:num w:numId="16">
     <w:abstractNumId w:val="6"/>
   </w:num>
-  <w:num w:numId="12">
-    <w:abstractNumId w:val="8"/>
+  <w:num w:numId="17">
+    <w:abstractNumId w:val="16"/>
   </w:num>
-  <w:num w:numId="13">
+  <w:num w:numId="18">
     <w:abstractNumId w:val="9"/>
   </w:num>
 </w:numbering>
@@ -8810,7 +9828,7 @@
 </file>
 
 <file path=customXml/itemProps1.xml><?xml version="1.0" encoding="utf-8"?>
-<ds:datastoreItem xmlns:ds="http://schemas.openxmlformats.org/officeDocument/2006/customXml" ds:itemID="{5522A033-E724-40B6-A177-C918E2ECF391}">
+<ds:datastoreItem xmlns:ds="http://schemas.openxmlformats.org/officeDocument/2006/customXml" ds:itemID="{753B42A7-906B-4606-85C6-6E865DB892E6}">
   <ds:schemaRefs>
     <ds:schemaRef ds:uri="http://schemas.openxmlformats.org/officeDocument/2006/bibliography"/>
   </ds:schemaRefs>

</xml_diff>